<commit_message>
Cloned-in code to add additional image attributes to FITS file
</commit_message>
<xml_diff>
--- a/docs/manual.docx
+++ b/docs/manual.docx
@@ -191,7 +191,7 @@
         <w:rPr>
           <w:noProof/>
         </w:rPr>
-        <w:t>Bias</w:t>
+        <w:t>Dark</w:t>
       </w:r>
       <w:r>
         <w:t xml:space="preserve"> Frames are an important part of the post-processing of astrophotography images.</w:t>
@@ -332,21 +332,15 @@
         <w:pStyle w:val="Heading2"/>
       </w:pPr>
       <w:r>
-        <w:t>Precalibrating Input Flats</w:t>
-      </w:r>
-    </w:p>
-    <w:p>
-      <w:r>
-        <w:t xml:space="preserve">You can pre-calibrate the </w:t>
-      </w:r>
-      <w:r>
-        <w:t>dark</w:t>
-      </w:r>
-      <w:r>
-        <w:t xml:space="preserve"> frames themselves before combining them into a master</w:t>
-      </w:r>
-      <w:r>
-        <w:t xml:space="preserve"> by subtracting a “bias frame” from each dark.  A Bias frame is a dark frame with an exposure length of zero, so it is a representation of the noise inherent in the camera before any exposure time is added.</w:t>
+        <w:t xml:space="preserve">Precalibrating Input </w:t>
+      </w:r>
+      <w:r>
+        <w:t>Darks</w:t>
+      </w:r>
+    </w:p>
+    <w:p>
+      <w:r>
+        <w:t>You can pre-calibrate the dark frames themselves before combining them into a master by subtracting a “bias frame” from each dark.  A Bias frame is a dark frame with an exposure length of zero, so it is a representation of the noise inherent in the camera before any exposure time is added.</w:t>
       </w:r>
     </w:p>
     <w:p>
@@ -374,43 +368,19 @@
     </w:p>
     <w:p>
       <w:r>
-        <w:t xml:space="preserve">So, ideally you would prepare dark frames for scaling </w:t>
-      </w:r>
-      <w:r>
-        <w:t xml:space="preserve">subtracting a </w:t>
-      </w:r>
-      <w:r>
-        <w:rPr>
-          <w:i/>
-          <w:iCs/>
-        </w:rPr>
-        <w:t>bias frame</w:t>
-      </w:r>
-      <w:r>
-        <w:t xml:space="preserve"> from them.</w:t>
-      </w:r>
-      <w:r>
-        <w:t xml:space="preserve"> </w:t>
-      </w:r>
-      <w:r>
-        <w:t xml:space="preserve">MasterFlatMaker can do this, subtracting a given bias frame from your </w:t>
+        <w:t xml:space="preserve">If you don’t have </w:t>
+      </w:r>
+      <w:r>
+        <w:t>a suitable</w:t>
+      </w:r>
+      <w:r>
+        <w:t xml:space="preserve"> bias frame, you can subtract a constant value, called the “pedestal” from every pixel in your </w:t>
       </w:r>
       <w:r>
         <w:t>dark</w:t>
       </w:r>
       <w:r>
-        <w:t xml:space="preserve"> frames before combining them.  </w:t>
-      </w:r>
-    </w:p>
-    <w:p>
-      <w:r>
-        <w:t xml:space="preserve">If you don’t have </w:t>
-      </w:r>
-      <w:r>
-        <w:t>a suitable</w:t>
-      </w:r>
-      <w:r>
-        <w:t xml:space="preserve"> bias frame, you can subtract a constant value, called the “pedestal” from every pixel in your flat images. Consider this a last resort only if you don’t have bias frames.  A pedestal value of around 100 is typically used.</w:t>
+        <w:t xml:space="preserve"> images. Consider this a last resort only if you don’t have bias frames.  A pedestal value of around 100 is typically used.</w:t>
       </w:r>
     </w:p>
     <w:p>
@@ -578,7 +548,7 @@
         <w:t xml:space="preserve"> </w:t>
       </w:r>
       <w:r>
-        <w:t>bias</w:t>
+        <w:t>dark</w:t>
       </w:r>
       <w:r>
         <w:t xml:space="preserve"> frames for calibration. Each of them is also </w:t>
@@ -602,7 +572,7 @@
         <w:t xml:space="preserve"> think of the collection of </w:t>
       </w:r>
       <w:r>
-        <w:t>bias</w:t>
+        <w:t>dark</w:t>
       </w:r>
       <w:r>
         <w:t xml:space="preserve"> frames as a collection of </w:t>
@@ -629,7 +599,13 @@
         <w:t>5</w:t>
       </w:r>
       <w:r>
-        <w:t xml:space="preserve"> flat frames).</w:t>
+        <w:t xml:space="preserve"> </w:t>
+      </w:r>
+      <w:r>
+        <w:t>dark</w:t>
+      </w:r>
+      <w:r>
+        <w:t xml:space="preserve"> frames).</w:t>
       </w:r>
     </w:p>
     <w:p>
@@ -2126,55 +2102,49 @@
         <w:pStyle w:val="Heading3"/>
       </w:pPr>
       <w:r>
-        <w:t xml:space="preserve">Pre-Combine </w:t>
-      </w:r>
-      <w:r>
-        <w:t>Dark</w:t>
-      </w:r>
-      <w:r>
-        <w:t xml:space="preserve"> File Calibration</w:t>
-      </w:r>
-    </w:p>
-    <w:p>
-      <w:r>
-        <w:t xml:space="preserve">in this section you specify how the </w:t>
+        <w:t>Pre-Combine Dark File Calibration</w:t>
+      </w:r>
+    </w:p>
+    <w:p>
+      <w:r>
+        <w:t>in this section you specify how the dark files should be pre-calibrated, as discussed above. The last two options, "prompt user" and "fixed calibration file" both use a bias frame. The difference is that "prompt user" will ask you to locate the calibration frame every time, while "fixed file" remembers the location of a selected calibration file.</w:t>
+      </w:r>
+    </w:p>
+    <w:p>
+      <w:pPr>
+        <w:pStyle w:val="Heading3"/>
+      </w:pPr>
+      <w:r>
+        <w:t xml:space="preserve">Disposition of </w:t>
+      </w:r>
+      <w:r>
+        <w:t>I</w:t>
+      </w:r>
+      <w:r>
+        <w:t xml:space="preserve">nput </w:t>
+      </w:r>
+      <w:r>
+        <w:t>F</w:t>
+      </w:r>
+      <w:r>
+        <w:t>iles</w:t>
+      </w:r>
+    </w:p>
+    <w:p>
+      <w:r>
+        <w:t xml:space="preserve">Optionally, </w:t>
+      </w:r>
+      <w:r>
+        <w:t xml:space="preserve">MasterDarkMaker </w:t>
+      </w:r>
+      <w:r>
+        <w:t xml:space="preserve">can move your input </w:t>
       </w:r>
       <w:r>
         <w:t>dark</w:t>
       </w:r>
       <w:r>
-        <w:t xml:space="preserve"> files should be pre-calibrated, as discussed above. The last two options, "prompt user" and "fixed calibration file" both use a bias frame. The difference is that "prompt user" will ask you to locate the calibration frame every time, while "fixed file" remembers the location of a selected calibration file.</w:t>
-      </w:r>
-    </w:p>
-    <w:p>
-      <w:pPr>
-        <w:pStyle w:val="Heading3"/>
-      </w:pPr>
-      <w:r>
-        <w:t xml:space="preserve">Disposition of </w:t>
-      </w:r>
-      <w:r>
-        <w:t>I</w:t>
-      </w:r>
-      <w:r>
-        <w:t xml:space="preserve">nput </w:t>
-      </w:r>
-      <w:r>
-        <w:t>F</w:t>
-      </w:r>
-      <w:r>
-        <w:t>iles</w:t>
-      </w:r>
-    </w:p>
-    <w:p>
-      <w:r>
-        <w:t xml:space="preserve">Optionally, </w:t>
-      </w:r>
-      <w:r>
-        <w:t xml:space="preserve">MasterDarkMaker </w:t>
-      </w:r>
-      <w:r>
-        <w:t>can move your input flat frames to a subfolder after they are processed. This can help keep files organized in</w:t>
+        <w:t xml:space="preserve"> frames to a subfolder after they are processed. This can help keep files organized in</w:t>
       </w:r>
       <w:r>
         <w:t xml:space="preserve"> certain</w:t>
@@ -2197,7 +2167,13 @@
         <w:keepNext/>
       </w:pPr>
       <w:r>
-        <w:t xml:space="preserve">The main window has a large area, initially blank, that will become a table of Flat Frame files, and a set of buttons down the </w:t>
+        <w:t xml:space="preserve">The main window has a large area, initially blank, that will become a table of </w:t>
+      </w:r>
+      <w:r>
+        <w:t>Dark</w:t>
+      </w:r>
+      <w:r>
+        <w:t xml:space="preserve"> Frame files, and a set of buttons down the </w:t>
       </w:r>
       <w:r>
         <w:t>right-hand</w:t>
@@ -2293,7 +2269,13 @@
         </w:drawing>
       </w:r>
       <w:r>
-        <w:t>Start by clicking “Pick Files” or by selecting Open from the File menu.  In the dialog that opens, select all the flat frame files you will want processed.  You will have a chance to further refine the list, so feel free to pick all the files in a folder if that is more convenient.</w:t>
+        <w:t xml:space="preserve">Start by clicking “Pick Files” or by selecting Open from the File menu.  In the dialog that opens, select all the </w:t>
+      </w:r>
+      <w:r>
+        <w:t>dark</w:t>
+      </w:r>
+      <w:r>
+        <w:t xml:space="preserve"> frame files you will want processed.  You will have a chance to further refine the list, so feel free to pick all the files in a folder if that is more convenient.</w:t>
       </w:r>
     </w:p>
     <w:p>
@@ -2404,7 +2386,13 @@
         </w:numPr>
       </w:pPr>
       <w:r>
-        <w:t>Selected files are not all flat frames and the “ignore” button is not checked.</w:t>
+        <w:t xml:space="preserve">Selected files are not all </w:t>
+      </w:r>
+      <w:r>
+        <w:t>dark</w:t>
+      </w:r>
+      <w:r>
+        <w:t xml:space="preserve"> frames and the “ignore” button is not checked.</w:t>
       </w:r>
     </w:p>
     <w:p>

</xml_diff>

<commit_message>
Revise manual and fix bugs found while collecting screen shots (e.g. forgot to add consolewindow.ui to maker file)
</commit_message>
<xml_diff>
--- a/docs/manual.docx
+++ b/docs/manual.docx
@@ -303,29 +303,6 @@
     <w:p>
       <w:r>
         <w:lastRenderedPageBreak/>
-        <w:t>Some imaging software can also “scale” dark frames, which means using a dark frame with a different exposure time</w:t>
-      </w:r>
-      <w:r>
-        <w:t xml:space="preserve"> or temperature</w:t>
-      </w:r>
-      <w:r>
-        <w:t xml:space="preserve"> and scaling the data it contains to match </w:t>
-      </w:r>
-      <w:r>
-        <w:t xml:space="preserve">your </w:t>
-      </w:r>
-      <w:r>
-        <w:t>exposure time</w:t>
-      </w:r>
-      <w:r>
-        <w:t xml:space="preserve"> and temperature</w:t>
-      </w:r>
-      <w:r>
-        <w:t>.</w:t>
-      </w:r>
-    </w:p>
-    <w:p>
-      <w:r>
         <w:t>Typically,</w:t>
       </w:r>
       <w:r>
@@ -378,21 +355,7 @@
     </w:p>
     <w:p>
       <w:r>
-        <w:t>You can pre-calibrate the dark frames themselves before combining them into a master by subtracting a “bias frame” from each dark.  A Bias frame is a dark frame with an exposure length of zero, so it is a representation of the noise inherent in the camera before any exposure time is added.</w:t>
-      </w:r>
-    </w:p>
-    <w:p>
-      <w:r>
-        <w:t xml:space="preserve">You don’t always need to do this.  Not using bias frames leaves that inherent noise in your dark frames, which is not a bad thing – </w:t>
-      </w:r>
-      <w:r>
-        <w:t>the total</w:t>
-      </w:r>
-      <w:r>
-        <w:t xml:space="preserve"> noise will be subtracted from your images during calibration.</w:t>
-      </w:r>
-      <w:r>
-        <w:t xml:space="preserve">  However, if you are asking your image calibration software to </w:t>
+        <w:t xml:space="preserve">Some imaging software can also </w:t>
       </w:r>
       <w:r>
         <w:rPr>
@@ -402,29 +365,113 @@
         <w:t>scale</w:t>
       </w:r>
       <w:r>
-        <w:t xml:space="preserve"> your dark frames (use dark frames with one exposure time to calibrate images with a different exposure time), then you should first subtract the bias from the dark frames.  The noise in bias frames is constant and independent of exposure time and should not be scaled.  </w:t>
+        <w:t xml:space="preserve"> dark frames, which means using a dark frame with a different exposure time or temperature and scaling the data it contains to match your exposure time and temperature.  Scalable dark frames require a simple precalibration step so that only the important part of the dark signal</w:t>
+      </w:r>
+      <w:r>
+        <w:t>, not the inherent fixed noise,</w:t>
+      </w:r>
+      <w:r>
+        <w:t xml:space="preserve"> is scaled.</w:t>
+      </w:r>
+    </w:p>
+    <w:p>
+      <w:r>
+        <w:t xml:space="preserve">You can precalibrate the dark frames before combining them into a master by subtracting a </w:t>
+      </w:r>
+      <w:r>
+        <w:rPr>
+          <w:i/>
+          <w:iCs/>
+        </w:rPr>
+        <w:t>bias frame</w:t>
+      </w:r>
+      <w:r>
+        <w:t xml:space="preserve"> from each dark.  A </w:t>
+      </w:r>
+      <w:r>
+        <w:t>b</w:t>
+      </w:r>
+      <w:r>
+        <w:t>ias frame is a dark frame with an exposure length of zero, so it is a representation of the noise inherent in the camera before any exposure time is added.</w:t>
+      </w:r>
+    </w:p>
+    <w:p>
+      <w:r>
+        <w:t xml:space="preserve">You don’t always need to do this.  Not using bias frames leaves that inherent noise in your dark frames, which is </w:t>
+      </w:r>
+      <w:r>
+        <w:t>normally what you would want</w:t>
+      </w:r>
+      <w:r>
+        <w:t xml:space="preserve"> – </w:t>
+      </w:r>
+      <w:r>
+        <w:t>the total</w:t>
+      </w:r>
+      <w:r>
+        <w:t xml:space="preserve"> noise will </w:t>
+      </w:r>
+      <w:r>
+        <w:t xml:space="preserve">then </w:t>
+      </w:r>
+      <w:r>
+        <w:t>be subtracted from your images during calibration.</w:t>
+      </w:r>
+      <w:r>
+        <w:t xml:space="preserve">  However, if you are asking your image calibration software to </w:t>
+      </w:r>
+      <w:r>
+        <w:t>scale</w:t>
+      </w:r>
+      <w:r>
+        <w:t xml:space="preserve"> your dark frames, then you should first subtract the bias from the dark frames.  The noise </w:t>
+      </w:r>
+      <w:r>
+        <w:t>represented by</w:t>
+      </w:r>
+      <w:r>
+        <w:t xml:space="preserve"> bias frames is constant and independent of exposure time and should not be scaled.  </w:t>
+      </w:r>
+    </w:p>
+    <w:p>
+      <w:r>
+        <w:t xml:space="preserve">If you don’t have </w:t>
+      </w:r>
+      <w:r>
+        <w:t>a suitable</w:t>
+      </w:r>
+      <w:r>
+        <w:t xml:space="preserve"> bias frame, you can subtract a constant value, called </w:t>
+      </w:r>
+      <w:r>
+        <w:t>a</w:t>
+      </w:r>
+      <w:r>
+        <w:t xml:space="preserve"> </w:t>
+      </w:r>
+      <w:r>
+        <w:rPr>
+          <w:i/>
+          <w:iCs/>
+        </w:rPr>
+        <w:t>pedestal</w:t>
+      </w:r>
+      <w:r>
+        <w:t xml:space="preserve"> from every pixel in your </w:t>
+      </w:r>
+      <w:r>
+        <w:t>dark</w:t>
+      </w:r>
+      <w:r>
+        <w:t xml:space="preserve"> images. Consider this a last resort only if you don’t have bias frames.  A pedestal value of around 100 is typically used.</w:t>
       </w:r>
     </w:p>
     <w:p>
       <w:r>
         <w:t>So, if you are doing dark-frame scaling, you would normally use bias frames to calibrate the dark frames, and then subtract both the bias frames and the scaled dark frames from your main images.</w:t>
       </w:r>
-    </w:p>
-    <w:p>
-      <w:r>
-        <w:t xml:space="preserve">If you don’t have </w:t>
-      </w:r>
-      <w:r>
-        <w:t>a suitable</w:t>
-      </w:r>
-      <w:r>
-        <w:t xml:space="preserve"> bias frame, you can subtract a constant value, called the “pedestal” from every pixel in your </w:t>
-      </w:r>
-      <w:r>
-        <w:t>dark</w:t>
-      </w:r>
-      <w:r>
-        <w:t xml:space="preserve"> images. Consider this a last resort only if you don’t have bias frames.  A pedestal value of around 100 is typically used.</w:t>
+      <w:r>
+        <w:t xml:space="preserve">  If you are not doing dark-frame scaling, don’t precalibrate the darks, and don’t use a bias with your main images (since the bias correction is still included in the darks).</w:t>
       </w:r>
     </w:p>
     <w:p>
@@ -432,7 +479,6 @@
         <w:pStyle w:val="Heading2"/>
       </w:pPr>
       <w:r>
-        <w:lastRenderedPageBreak/>
         <w:t xml:space="preserve">Combining </w:t>
       </w:r>
       <w:r>
@@ -452,6 +498,35 @@
       </w:r>
       <w:r>
         <w:t>Dark</w:t>
+      </w:r>
+    </w:p>
+    <w:p>
+      <w:r>
+        <w:t xml:space="preserve">You should take a large number of dark </w:t>
+      </w:r>
+      <w:r>
+        <w:t>frames,</w:t>
+      </w:r>
+      <w:r>
+        <w:t xml:space="preserve"> so you get an average-smoothed picture of what your dark noise looks like.  However, most image calibration software wants a </w:t>
+      </w:r>
+      <w:r>
+        <w:rPr>
+          <w:i/>
+          <w:iCs/>
+        </w:rPr>
+        <w:t>single</w:t>
+      </w:r>
+      <w:r>
+        <w:t xml:space="preserve"> dark frame to use for calibration, so you must combine your collected darks into a single “master dark”.</w:t>
+      </w:r>
+      <w:r>
+        <w:t xml:space="preserve">  (If your image calibration software allows you to provide a collection of dark frames, then it is just combining them into a master internally.  You can save time by doing the combination once, rather than having your imaging software repeat the process every time.)</w:t>
+      </w:r>
+    </w:p>
+    <w:p>
+      <w:r>
+        <w:t>There are several algorithms for doing this combination.</w:t>
       </w:r>
     </w:p>
     <w:p>
@@ -459,6 +534,7 @@
         <w:rPr>
           <w:noProof/>
         </w:rPr>
+        <w:lastRenderedPageBreak/>
         <w:drawing>
           <wp:anchor distT="0" distB="0" distL="114300" distR="114300" simplePos="0" relativeHeight="251660288" behindDoc="1" locked="0" layoutInCell="1" allowOverlap="1" wp14:anchorId="4B97FD7B" wp14:editId="24981F41">
             <wp:simplePos x="0" y="0"/>
@@ -542,7 +618,13 @@
         <w:t xml:space="preserve">master </w:t>
       </w:r>
       <w:r>
-        <w:t xml:space="preserve">image, there are a stack of </w:t>
+        <w:t xml:space="preserve">image, there </w:t>
+      </w:r>
+      <w:r>
+        <w:t>is</w:t>
+      </w:r>
+      <w:r>
+        <w:t xml:space="preserve"> a stack of </w:t>
       </w:r>
       <w:r>
         <w:t xml:space="preserve">input </w:t>
@@ -694,6 +776,9 @@
       </w:r>
       <w:r>
         <w:t xml:space="preserve"> the amount and type of noise in the frames.</w:t>
+      </w:r>
+      <w:r>
+        <w:t xml:space="preserve"> </w:t>
       </w:r>
     </w:p>
     <w:p>
@@ -879,7 +964,21 @@
                 <w:rFonts w:cstheme="minorHAnsi"/>
                 <w:lang w:val="en-US"/>
               </w:rPr>
-              <w:t>utlier pixels in any of the input frames will affect the result</w:t>
+              <w:t xml:space="preserve">utlier pixels </w:t>
+            </w:r>
+            <w:r>
+              <w:rPr>
+                <w:rFonts w:cstheme="minorHAnsi"/>
+                <w:lang w:val="en-US"/>
+              </w:rPr>
+              <w:t xml:space="preserve">(pixels that are considerably brighter or darker than the others in their column) </w:t>
+            </w:r>
+            <w:r>
+              <w:rPr>
+                <w:rFonts w:cstheme="minorHAnsi"/>
+                <w:lang w:val="en-US"/>
+              </w:rPr>
+              <w:t>in any of the input frames will affect the result</w:t>
             </w:r>
             <w:r>
               <w:rPr>
@@ -980,7 +1079,37 @@
                 <w:rFonts w:cstheme="minorHAnsi"/>
                 <w:lang w:val="en-US"/>
               </w:rPr>
-              <w:t>This combines the frames by taking the median value from each column. The median is the middle value if the values are sorted into ascending order.</w:t>
+              <w:t xml:space="preserve">This combines the frames by taking the </w:t>
+            </w:r>
+            <w:r>
+              <w:rPr>
+                <w:rFonts w:cstheme="minorHAnsi"/>
+                <w:i/>
+                <w:iCs/>
+                <w:lang w:val="en-US"/>
+              </w:rPr>
+              <w:t>median</w:t>
+            </w:r>
+            <w:r>
+              <w:rPr>
+                <w:rFonts w:cstheme="minorHAnsi"/>
+                <w:lang w:val="en-US"/>
+              </w:rPr>
+              <w:t xml:space="preserve"> value from each column. The median is the middle value if the values are sorted into ascending order</w:t>
+            </w:r>
+            <w:r>
+              <w:rPr>
+                <w:rFonts w:cstheme="minorHAnsi"/>
+                <w:lang w:val="en-US"/>
+              </w:rPr>
+              <w:t xml:space="preserve"> (or the average of the two middle values if there is an even number of values)</w:t>
+            </w:r>
+            <w:r>
+              <w:rPr>
+                <w:rFonts w:cstheme="minorHAnsi"/>
+                <w:lang w:val="en-US"/>
+              </w:rPr>
+              <w:t>.</w:t>
             </w:r>
           </w:p>
           <w:p>
@@ -1037,7 +1166,21 @@
                 <w:rFonts w:cstheme="minorHAnsi"/>
                 <w:lang w:val="en-US"/>
               </w:rPr>
-              <w:t xml:space="preserve"> pixels in that region. However, it produces a lower SNR than mean combination.</w:t>
+              <w:t xml:space="preserve"> pixels in that region</w:t>
+            </w:r>
+            <w:r>
+              <w:rPr>
+                <w:rFonts w:cstheme="minorHAnsi"/>
+                <w:lang w:val="en-US"/>
+              </w:rPr>
+              <w:t xml:space="preserve"> and won’t end up being the middle values</w:t>
+            </w:r>
+            <w:r>
+              <w:rPr>
+                <w:rFonts w:cstheme="minorHAnsi"/>
+                <w:lang w:val="en-US"/>
+              </w:rPr>
+              <w:t>. However, it produces a lower SNR than mean combination.</w:t>
             </w:r>
           </w:p>
           <w:p>
@@ -1068,7 +1211,19 @@
               <w:rPr>
                 <w:rFonts w:cstheme="minorHAnsi"/>
               </w:rPr>
-              <w:t xml:space="preserve"> might be a better choice for frames that have </w:t>
+              <w:t xml:space="preserve"> </w:t>
+            </w:r>
+            <w:r>
+              <w:rPr>
+                <w:rFonts w:cstheme="minorHAnsi"/>
+              </w:rPr>
+              <w:t>is</w:t>
+            </w:r>
+            <w:r>
+              <w:rPr>
+                <w:rFonts w:cstheme="minorHAnsi"/>
+              </w:rPr>
+              <w:t xml:space="preserve"> a better choice for frames that have </w:t>
             </w:r>
             <w:r>
               <w:rPr>
@@ -1259,6 +1414,7 @@
             <w:pPr>
               <w:rPr>
                 <w:rFonts w:cstheme="minorHAnsi"/>
+                <w:lang w:val="en-US"/>
               </w:rPr>
             </w:pPr>
             <w:r>
@@ -1295,6 +1451,19 @@
                 <w:lang w:val="en-US"/>
               </w:rPr>
               <w:t>. However, since you are actually throwing away some data, it requires that you have a large number of input frames to work well. At least 10 frames, and preferably many more.</w:t>
+            </w:r>
+          </w:p>
+          <w:p>
+            <w:pPr>
+              <w:rPr>
+                <w:rFonts w:cstheme="minorHAnsi"/>
+              </w:rPr>
+            </w:pPr>
+            <w:r>
+              <w:rPr>
+                <w:rFonts w:cstheme="minorHAnsi"/>
+              </w:rPr>
+              <w:t>It also can have a problem when a given column only contains one or two values. Throwing away the minimum and maximum throws out all the values, and then the algorithm has to back up and try throwing away less.  This can be quite slow.</w:t>
             </w:r>
           </w:p>
         </w:tc>
@@ -1378,7 +1547,21 @@
                 <w:rFonts w:cstheme="minorHAnsi"/>
                 <w:lang w:val="en-US"/>
               </w:rPr>
-              <w:t>This method works as follows:</w:t>
+              <w:t xml:space="preserve">This method </w:t>
+            </w:r>
+            <w:r>
+              <w:rPr>
+                <w:rFonts w:cstheme="minorHAnsi"/>
+                <w:lang w:val="en-US"/>
+              </w:rPr>
+              <w:t xml:space="preserve">also throws away outlier values and then takes the average of the rest, but it uses statistical techniques to determine what to throw away. It </w:t>
+            </w:r>
+            <w:r>
+              <w:rPr>
+                <w:rFonts w:cstheme="minorHAnsi"/>
+                <w:lang w:val="en-US"/>
+              </w:rPr>
+              <w:t>works as follows:</w:t>
             </w:r>
           </w:p>
           <w:p>
@@ -1437,32 +1620,61 @@
                 <w:rFonts w:cstheme="minorHAnsi"/>
                 <w:lang w:val="en-US"/>
               </w:rPr>
-              <w:t xml:space="preserve">For each column calculate the </w:t>
-            </w:r>
-            <w:r>
-              <w:rPr>
-                <w:rFonts w:cstheme="minorHAnsi"/>
-                <w:lang w:val="en-US"/>
-              </w:rPr>
-              <w:t>M</w:t>
-            </w:r>
-            <w:r>
-              <w:rPr>
-                <w:rFonts w:cstheme="minorHAnsi"/>
-                <w:lang w:val="en-US"/>
-              </w:rPr>
-              <w:t xml:space="preserve">ean and the </w:t>
-            </w:r>
-            <w:r>
-              <w:rPr>
-                <w:rFonts w:cstheme="minorHAnsi"/>
-                <w:lang w:val="en-US"/>
-              </w:rPr>
-              <w:t>S</w:t>
-            </w:r>
-            <w:r>
-              <w:rPr>
-                <w:rFonts w:cstheme="minorHAnsi"/>
+              <w:t xml:space="preserve">For each column </w:t>
+            </w:r>
+            <w:r>
+              <w:rPr>
+                <w:rFonts w:cstheme="minorHAnsi"/>
+                <w:lang w:val="en-US"/>
+              </w:rPr>
+              <w:t xml:space="preserve">we </w:t>
+            </w:r>
+            <w:r>
+              <w:rPr>
+                <w:rFonts w:cstheme="minorHAnsi"/>
+                <w:lang w:val="en-US"/>
+              </w:rPr>
+              <w:t xml:space="preserve">calculate the </w:t>
+            </w:r>
+            <w:r>
+              <w:rPr>
+                <w:rFonts w:cstheme="minorHAnsi"/>
+                <w:i/>
+                <w:iCs/>
+                <w:lang w:val="en-US"/>
+              </w:rPr>
+              <w:t>m</w:t>
+            </w:r>
+            <w:r>
+              <w:rPr>
+                <w:rFonts w:cstheme="minorHAnsi"/>
+                <w:i/>
+                <w:iCs/>
+                <w:lang w:val="en-US"/>
+              </w:rPr>
+              <w:t>ean</w:t>
+            </w:r>
+            <w:r>
+              <w:rPr>
+                <w:rFonts w:cstheme="minorHAnsi"/>
+                <w:lang w:val="en-US"/>
+              </w:rPr>
+              <w:t xml:space="preserve"> and the </w:t>
+            </w:r>
+            <w:r>
+              <w:rPr>
+                <w:rFonts w:cstheme="minorHAnsi"/>
+                <w:i/>
+                <w:iCs/>
+                <w:lang w:val="en-US"/>
+              </w:rPr>
+              <w:t>s</w:t>
+            </w:r>
+            <w:r>
+              <w:rPr>
+                <w:rFonts w:cstheme="minorHAnsi"/>
+                <w:i/>
+                <w:iCs/>
                 <w:lang w:val="en-US"/>
               </w:rPr>
               <w:t xml:space="preserve">tandard </w:t>
@@ -1470,16 +1682,50 @@
             <w:r>
               <w:rPr>
                 <w:rFonts w:cstheme="minorHAnsi"/>
-                <w:lang w:val="en-US"/>
-              </w:rPr>
-              <w:t>D</w:t>
-            </w:r>
-            <w:r>
-              <w:rPr>
-                <w:rFonts w:cstheme="minorHAnsi"/>
-                <w:lang w:val="en-US"/>
-              </w:rPr>
-              <w:t>eviation of the values in that column.</w:t>
+                <w:i/>
+                <w:iCs/>
+                <w:lang w:val="en-US"/>
+              </w:rPr>
+              <w:t>d</w:t>
+            </w:r>
+            <w:r>
+              <w:rPr>
+                <w:rFonts w:cstheme="minorHAnsi"/>
+                <w:i/>
+                <w:iCs/>
+                <w:lang w:val="en-US"/>
+              </w:rPr>
+              <w:t>eviation</w:t>
+            </w:r>
+            <w:r>
+              <w:rPr>
+                <w:rFonts w:cstheme="minorHAnsi"/>
+                <w:lang w:val="en-US"/>
+              </w:rPr>
+              <w:t xml:space="preserve"> of the values in that column.</w:t>
+            </w:r>
+            <w:r>
+              <w:rPr>
+                <w:rFonts w:cstheme="minorHAnsi"/>
+                <w:lang w:val="en-US"/>
+              </w:rPr>
+              <w:t xml:space="preserve">  (</w:t>
+            </w:r>
+            <w:r>
+              <w:rPr>
+                <w:rFonts w:cstheme="minorHAnsi"/>
+                <w:i/>
+                <w:iCs/>
+                <w:lang w:val="en-US"/>
+              </w:rPr>
+              <w:t>Standard deviation</w:t>
+            </w:r>
+            <w:r>
+              <w:rPr>
+                <w:rFonts w:cstheme="minorHAnsi"/>
+                <w:lang w:val="en-US"/>
+              </w:rPr>
+              <w:t xml:space="preserve"> is a common statistical measure that gives an indication of the amount of variability in a set of data.)</w:t>
             </w:r>
           </w:p>
           <w:p>
@@ -1538,7 +1784,54 @@
                 <w:rFonts w:cstheme="minorHAnsi"/>
                 <w:lang w:val="en-US"/>
               </w:rPr>
-              <w:t xml:space="preserve">Then calculate the “z-score” of each value in the column. The z-score is the distance of the value from the mean in multiples of standard deviation. </w:t>
+              <w:lastRenderedPageBreak/>
+              <w:t xml:space="preserve">Then </w:t>
+            </w:r>
+            <w:r>
+              <w:rPr>
+                <w:rFonts w:cstheme="minorHAnsi"/>
+                <w:lang w:val="en-US"/>
+              </w:rPr>
+              <w:t xml:space="preserve">we </w:t>
+            </w:r>
+            <w:r>
+              <w:rPr>
+                <w:rFonts w:cstheme="minorHAnsi"/>
+                <w:lang w:val="en-US"/>
+              </w:rPr>
+              <w:t xml:space="preserve">calculate the </w:t>
+            </w:r>
+            <w:r>
+              <w:rPr>
+                <w:rFonts w:cstheme="minorHAnsi"/>
+                <w:i/>
+                <w:iCs/>
+                <w:lang w:val="en-US"/>
+              </w:rPr>
+              <w:t>z-score</w:t>
+            </w:r>
+            <w:r>
+              <w:rPr>
+                <w:rFonts w:cstheme="minorHAnsi"/>
+                <w:lang w:val="en-US"/>
+              </w:rPr>
+              <w:t xml:space="preserve"> of each value in the column. The </w:t>
+            </w:r>
+            <w:r>
+              <w:rPr>
+                <w:rFonts w:cstheme="minorHAnsi"/>
+                <w:i/>
+                <w:iCs/>
+                <w:lang w:val="en-US"/>
+              </w:rPr>
+              <w:t>z-score</w:t>
+            </w:r>
+            <w:r>
+              <w:rPr>
+                <w:rFonts w:cstheme="minorHAnsi"/>
+                <w:lang w:val="en-US"/>
+              </w:rPr>
+              <w:t xml:space="preserve"> is the distance of the value from the mean in multiples of standard deviation. </w:t>
             </w:r>
             <w:r>
               <w:rPr>
@@ -1639,7 +1932,28 @@
                 <w:rFonts w:cstheme="minorHAnsi"/>
                 <w:lang w:val="en-US"/>
               </w:rPr>
-              <w:t xml:space="preserve">We then drop any values with a z-score above a given </w:t>
+              <w:t>Finally, we</w:t>
+            </w:r>
+            <w:r>
+              <w:rPr>
+                <w:rFonts w:cstheme="minorHAnsi"/>
+                <w:lang w:val="en-US"/>
+              </w:rPr>
+              <w:t xml:space="preserve"> </w:t>
+            </w:r>
+            <w:r>
+              <w:rPr>
+                <w:rFonts w:cstheme="minorHAnsi"/>
+                <w:lang w:val="en-US"/>
+              </w:rPr>
+              <w:t>discard</w:t>
+            </w:r>
+            <w:r>
+              <w:rPr>
+                <w:rFonts w:cstheme="minorHAnsi"/>
+                <w:lang w:val="en-US"/>
+              </w:rPr>
+              <w:t xml:space="preserve"> any values with a z-score above a given </w:t>
             </w:r>
             <w:r>
               <w:rPr>
@@ -1733,23 +2047,7 @@
                 <w:rFonts w:cstheme="minorHAnsi"/>
                 <w:lang w:val="en-US"/>
               </w:rPr>
-              <w:t xml:space="preserve">This method works very well with a large number of </w:t>
-            </w:r>
-            <w:proofErr w:type="gramStart"/>
-            <w:r>
-              <w:rPr>
-                <w:rFonts w:cstheme="minorHAnsi"/>
-                <w:lang w:val="en-US"/>
-              </w:rPr>
-              <w:t>input</w:t>
-            </w:r>
-            <w:proofErr w:type="gramEnd"/>
-            <w:r>
-              <w:rPr>
-                <w:rFonts w:cstheme="minorHAnsi"/>
-                <w:lang w:val="en-US"/>
-              </w:rPr>
-              <w:t xml:space="preserve"> frames</w:t>
+              <w:t>This method works very well with a large number of input frames</w:t>
             </w:r>
             <w:r>
               <w:rPr>
@@ -1786,6 +2084,13 @@
                 <w:lang w:val="en-US"/>
               </w:rPr>
               <w:t xml:space="preserve"> data, setting the z-score threshold to 2.0 will reject about 5% of the data and keep about 95%. A lower z-score will reject more data (z=1.0 rejects about 32% and keeps about 68%), while a higher z-score will reject less data (z=3.0 keeps about 97%). Using this method requires a bit of experimentation. Start with a z threshold of 2.0 then reduce it with very noisy data or increase it with very clean data.</w:t>
+            </w:r>
+            <w:r>
+              <w:rPr>
+                <w:rFonts w:cstheme="minorHAnsi"/>
+                <w:lang w:val="en-US"/>
+              </w:rPr>
+              <w:t xml:space="preserve">  </w:t>
             </w:r>
           </w:p>
           <w:p>
@@ -1893,6 +2198,9 @@
       </w:r>
       <w:r>
         <w:t xml:space="preserve"> to become familiar with the behavior of the program. The command line is less intuitive and does less error checking.</w:t>
+      </w:r>
+      <w:r>
+        <w:t xml:space="preserve"> The GUI is also the only way to modify the default settings in the program preferences.</w:t>
       </w:r>
     </w:p>
     <w:tbl>
@@ -1918,11 +2226,11 @@
           <w:p>
             <w:pPr>
               <w:pStyle w:val="Heading1"/>
-              <w:keepNext w:val="0"/>
               <w:keepLines w:val="0"/>
               <w:ind w:left="-115" w:right="-115"/>
             </w:pPr>
             <w:r>
+              <w:lastRenderedPageBreak/>
               <w:t>Using the GUI</w:t>
             </w:r>
           </w:p>
@@ -1936,29 +2244,28 @@
                 <w:noProof/>
               </w:rPr>
               <w:drawing>
-                <wp:anchor distT="0" distB="0" distL="114300" distR="114300" simplePos="0" relativeHeight="251662336" behindDoc="1" locked="0" layoutInCell="1" allowOverlap="1" wp14:anchorId="4A13D122" wp14:editId="01482202">
+                <wp:anchor distT="0" distB="0" distL="114300" distR="114300" simplePos="0" relativeHeight="251662336" behindDoc="1" locked="0" layoutInCell="1" allowOverlap="1" wp14:anchorId="4A13D122" wp14:editId="1A9A0A35">
                   <wp:simplePos x="0" y="0"/>
                   <wp:positionH relativeFrom="column">
-                    <wp:posOffset>2458720</wp:posOffset>
+                    <wp:align>right</wp:align>
                   </wp:positionH>
                   <wp:positionV relativeFrom="paragraph">
-                    <wp:posOffset>205740</wp:posOffset>
+                    <wp:posOffset>204470</wp:posOffset>
                   </wp:positionV>
-                  <wp:extent cx="3197860" cy="1965960"/>
-                  <wp:effectExtent l="88900" t="25400" r="27940" b="91440"/>
+                  <wp:extent cx="3200400" cy="2139696"/>
+                  <wp:effectExtent l="88900" t="25400" r="25400" b="83185"/>
                   <wp:wrapTight wrapText="bothSides">
                     <wp:wrapPolygon edited="0">
-                      <wp:start x="-343" y="-279"/>
-                      <wp:lineTo x="-600" y="-140"/>
-                      <wp:lineTo x="-600" y="22047"/>
-                      <wp:lineTo x="-343" y="22465"/>
-                      <wp:lineTo x="21531" y="22465"/>
-                      <wp:lineTo x="21531" y="22186"/>
-                      <wp:lineTo x="21703" y="20093"/>
-                      <wp:lineTo x="21703" y="2093"/>
-                      <wp:lineTo x="21446" y="0"/>
-                      <wp:lineTo x="21446" y="-279"/>
-                      <wp:lineTo x="-343" y="-279"/>
+                      <wp:start x="-343" y="-256"/>
+                      <wp:lineTo x="-600" y="-128"/>
+                      <wp:lineTo x="-600" y="21927"/>
+                      <wp:lineTo x="-343" y="22312"/>
+                      <wp:lineTo x="21514" y="22312"/>
+                      <wp:lineTo x="21686" y="20516"/>
+                      <wp:lineTo x="21686" y="1923"/>
+                      <wp:lineTo x="21429" y="0"/>
+                      <wp:lineTo x="21429" y="-256"/>
+                      <wp:lineTo x="-343" y="-256"/>
                     </wp:wrapPolygon>
                   </wp:wrapTight>
                   <wp:docPr id="4" name="Picture 4"/>
@@ -1987,7 +2294,7 @@
                         <pic:spPr>
                           <a:xfrm>
                             <a:off x="0" y="0"/>
-                            <a:ext cx="3197860" cy="1965960"/>
+                            <a:ext cx="3200400" cy="2139696"/>
                           </a:xfrm>
                           <a:prstGeom prst="rect">
                             <a:avLst/>
@@ -2034,101 +2341,33 @@
     </w:p>
     <w:p>
       <w:r>
-        <w:t xml:space="preserve">Before we explore </w:t>
-      </w:r>
-      <w:r>
-        <w:t>the main</w:t>
-      </w:r>
-      <w:r>
-        <w:t xml:space="preserve"> window, on your first use you should visit the Preferences window by selecting Preferences from the </w:t>
-      </w:r>
-      <w:r>
-        <w:t xml:space="preserve">MasterDarkMaker </w:t>
-      </w:r>
-      <w:r>
-        <w:t>(Mac)</w:t>
-      </w:r>
-      <w:r>
-        <w:t xml:space="preserve"> or </w:t>
-      </w:r>
-      <w:r>
-        <w:t>File</w:t>
-      </w:r>
-      <w:r>
-        <w:t xml:space="preserve"> (Windows)</w:t>
-      </w:r>
-      <w:r>
-        <w:t xml:space="preserve"> menus.</w:t>
-      </w:r>
-    </w:p>
-    <w:p>
-      <w:r>
-        <w:lastRenderedPageBreak/>
-        <w:t xml:space="preserve">The preferences window sets default values that are used </w:t>
-      </w:r>
-      <w:r>
-        <w:t>when</w:t>
-      </w:r>
-      <w:r>
-        <w:t xml:space="preserve"> a new GUI session is started, and </w:t>
-      </w:r>
-      <w:r>
-        <w:t>when</w:t>
-      </w:r>
-      <w:r>
-        <w:t xml:space="preserve"> the command line is </w:t>
-      </w:r>
-      <w:proofErr w:type="gramStart"/>
-      <w:r>
-        <w:t>used</w:t>
-      </w:r>
-      <w:proofErr w:type="gramEnd"/>
-      <w:r>
-        <w:t xml:space="preserve"> and a given setting is not specified with a command line option.</w:t>
-      </w:r>
-    </w:p>
-    <w:p>
-      <w:r>
-        <w:t xml:space="preserve">The Preferences window is divided into </w:t>
-      </w:r>
-      <w:r>
-        <w:t>three</w:t>
-      </w:r>
-      <w:r>
-        <w:t xml:space="preserve"> sections:</w:t>
-      </w:r>
-    </w:p>
-    <w:p>
-      <w:pPr>
-        <w:pStyle w:val="Heading3"/>
-      </w:pPr>
-      <w:r>
         <w:rPr>
           <w:noProof/>
         </w:rPr>
         <w:drawing>
-          <wp:anchor distT="0" distB="0" distL="114300" distR="114300" simplePos="0" relativeHeight="251663360" behindDoc="1" locked="0" layoutInCell="1" allowOverlap="1" wp14:anchorId="093911CF" wp14:editId="77DA5433">
+          <wp:anchor distT="0" distB="0" distL="114300" distR="114300" simplePos="0" relativeHeight="251663360" behindDoc="1" locked="0" layoutInCell="1" allowOverlap="1" wp14:anchorId="093911CF" wp14:editId="799F73CB">
             <wp:simplePos x="0" y="0"/>
             <wp:positionH relativeFrom="column">
-              <wp:align>right</wp:align>
+              <wp:posOffset>2603500</wp:posOffset>
             </wp:positionH>
             <wp:positionV relativeFrom="paragraph">
-              <wp:posOffset>68580</wp:posOffset>
+              <wp:posOffset>197485</wp:posOffset>
             </wp:positionV>
-            <wp:extent cx="2139696" cy="2542032"/>
-            <wp:effectExtent l="88900" t="25400" r="19685" b="86995"/>
+            <wp:extent cx="3200400" cy="1974850"/>
+            <wp:effectExtent l="88900" t="25400" r="25400" b="95250"/>
             <wp:wrapTight wrapText="bothSides">
               <wp:wrapPolygon edited="0">
-                <wp:start x="-513" y="-216"/>
-                <wp:lineTo x="-898" y="-108"/>
-                <wp:lineTo x="-898" y="21908"/>
-                <wp:lineTo x="-513" y="22231"/>
-                <wp:lineTo x="21414" y="22231"/>
-                <wp:lineTo x="21671" y="20720"/>
-                <wp:lineTo x="21671" y="1619"/>
-                <wp:lineTo x="21286" y="0"/>
-                <wp:lineTo x="21286" y="-216"/>
-                <wp:lineTo x="-513" y="-216"/>
+                <wp:start x="-343" y="-278"/>
+                <wp:lineTo x="-600" y="-139"/>
+                <wp:lineTo x="-600" y="22086"/>
+                <wp:lineTo x="-343" y="22503"/>
+                <wp:lineTo x="21514" y="22503"/>
+                <wp:lineTo x="21600" y="22086"/>
+                <wp:lineTo x="21686" y="20003"/>
+                <wp:lineTo x="21686" y="2084"/>
+                <wp:lineTo x="21429" y="0"/>
+                <wp:lineTo x="21429" y="-278"/>
+                <wp:lineTo x="-343" y="-278"/>
               </wp:wrapPolygon>
             </wp:wrapTight>
             <wp:docPr id="5" name="Picture 5"/>
@@ -2143,7 +2382,7 @@
                     <pic:cNvPicPr/>
                   </pic:nvPicPr>
                   <pic:blipFill>
-                    <a:blip r:embed="rId8">
+                    <a:blip r:embed="rId8" cstate="print">
                       <a:extLst>
                         <a:ext uri="{28A0092B-C50C-407E-A947-70E740481C1C}">
                           <a14:useLocalDpi xmlns:a14="http://schemas.microsoft.com/office/drawing/2010/main" val="0"/>
@@ -2157,7 +2396,7 @@
                   <pic:spPr>
                     <a:xfrm>
                       <a:off x="0" y="0"/>
-                      <a:ext cx="2139696" cy="2542032"/>
+                      <a:ext cx="3200400" cy="1974850"/>
                     </a:xfrm>
                     <a:prstGeom prst="rect">
                       <a:avLst/>
@@ -2183,6 +2422,127 @@
         </w:drawing>
       </w:r>
       <w:r>
+        <w:t xml:space="preserve">Before we explore </w:t>
+      </w:r>
+      <w:r>
+        <w:t>the main</w:t>
+      </w:r>
+      <w:r>
+        <w:t xml:space="preserve"> window, on your first use you should visit the Preferences window by selecting Preferences from the </w:t>
+      </w:r>
+      <w:r>
+        <w:t xml:space="preserve">MasterDarkMaker </w:t>
+      </w:r>
+      <w:r>
+        <w:t>(Mac)</w:t>
+      </w:r>
+      <w:r>
+        <w:t xml:space="preserve"> or </w:t>
+      </w:r>
+      <w:r>
+        <w:t>File</w:t>
+      </w:r>
+      <w:r>
+        <w:t xml:space="preserve"> (Windows)</w:t>
+      </w:r>
+      <w:r>
+        <w:t xml:space="preserve"> menus.</w:t>
+      </w:r>
+    </w:p>
+    <w:p>
+      <w:r>
+        <w:t xml:space="preserve">The preferences window sets default values that are used </w:t>
+      </w:r>
+      <w:r>
+        <w:t>when</w:t>
+      </w:r>
+      <w:r>
+        <w:t xml:space="preserve"> a new GUI session is started, and </w:t>
+      </w:r>
+      <w:r>
+        <w:t>when</w:t>
+      </w:r>
+      <w:r>
+        <w:t xml:space="preserve"> the command line is used </w:t>
+      </w:r>
+      <w:r>
+        <w:t>with</w:t>
+      </w:r>
+      <w:r>
+        <w:t xml:space="preserve"> a given setting not specified with a command line option.</w:t>
+      </w:r>
+    </w:p>
+    <w:p>
+      <w:r>
+        <w:t xml:space="preserve">The Preferences window is divided into </w:t>
+      </w:r>
+      <w:r>
+        <w:t>four</w:t>
+      </w:r>
+      <w:r>
+        <w:t xml:space="preserve"> sections:</w:t>
+      </w:r>
+    </w:p>
+    <w:p>
+      <w:pPr>
+        <w:pStyle w:val="Heading3"/>
+      </w:pPr>
+      <w:r>
+        <w:t>Pre-Calibration of Dark Files</w:t>
+      </w:r>
+    </w:p>
+    <w:p>
+      <w:r>
+        <w:t xml:space="preserve">In this section you specify </w:t>
+      </w:r>
+      <w:r>
+        <w:t xml:space="preserve">if and </w:t>
+      </w:r>
+      <w:r>
+        <w:t>how the dark files should be precalibrated, as discussed above. The last two options, “Automatic File from Directory”</w:t>
+      </w:r>
+      <w:r>
+        <w:t xml:space="preserve"> and </w:t>
+      </w:r>
+      <w:r>
+        <w:t>"</w:t>
+      </w:r>
+      <w:r>
+        <w:t>F</w:t>
+      </w:r>
+      <w:r>
+        <w:t xml:space="preserve">ixed </w:t>
+      </w:r>
+      <w:r>
+        <w:t>B</w:t>
+      </w:r>
+      <w:r>
+        <w:t xml:space="preserve">ias </w:t>
+      </w:r>
+      <w:r>
+        <w:t>F</w:t>
+      </w:r>
+      <w:r>
+        <w:t>ile</w:t>
+      </w:r>
+      <w:proofErr w:type="gramStart"/>
+      <w:r>
+        <w:t xml:space="preserve">" </w:t>
+      </w:r>
+      <w:r>
+        <w:t xml:space="preserve"> both</w:t>
+      </w:r>
+      <w:proofErr w:type="gramEnd"/>
+      <w:r>
+        <w:t xml:space="preserve"> use a bias frame. The difference is that "Automatic" will automatically pick the best bias file from a directory you specify, while "fixed file" has you specify the exact file to use.</w:t>
+      </w:r>
+    </w:p>
+    <w:p>
+      <w:pPr>
+        <w:pStyle w:val="Heading3"/>
+      </w:pPr>
+      <w:r>
+        <w:lastRenderedPageBreak/>
         <w:t>Default Combination Algorithm</w:t>
       </w:r>
     </w:p>
@@ -2196,12 +2556,15 @@
         <w:pStyle w:val="Heading3"/>
       </w:pPr>
       <w:r>
-        <w:t>Pre-Combine Dark File Calibration</w:t>
-      </w:r>
-    </w:p>
-    <w:p>
-      <w:r>
-        <w:t>in this section you specify how the dark files should be pre-calibrated, as discussed above. The last two options, "prompt user" and "fixed calibration file" both use a bias frame. The difference is that "prompt user" will ask you to locate the calibration frame every time, while "fixed file" remembers the location of a selected calibration file.</w:t>
+        <w:t>Process Multiple Files at Once, Grouped by Attribute</w:t>
+      </w:r>
+    </w:p>
+    <w:p>
+      <w:r>
+        <w:t xml:space="preserve">These settings allow the program to process a large number of dark frames into multiple outputs, grouped by size or other attributes. </w:t>
+      </w:r>
+      <w:r>
+        <w:t>See the section “Processing Files in Groups”, below, for an explanation of these settings.</w:t>
       </w:r>
     </w:p>
     <w:p>
@@ -2264,26 +2627,26 @@
           <w:noProof/>
         </w:rPr>
         <w:drawing>
-          <wp:anchor distT="0" distB="0" distL="114300" distR="114300" simplePos="0" relativeHeight="251667456" behindDoc="1" locked="0" layoutInCell="1" allowOverlap="1" wp14:anchorId="01C8B0F7" wp14:editId="252B02BF">
+          <wp:anchor distT="0" distB="0" distL="114300" distR="114300" simplePos="0" relativeHeight="251667456" behindDoc="1" locked="0" layoutInCell="1" allowOverlap="1" wp14:anchorId="01C8B0F7" wp14:editId="6FEB7AD8">
             <wp:simplePos x="0" y="0"/>
             <wp:positionH relativeFrom="column">
               <wp:align>right</wp:align>
             </wp:positionH>
             <wp:positionV relativeFrom="paragraph">
-              <wp:posOffset>155575</wp:posOffset>
+              <wp:posOffset>156210</wp:posOffset>
             </wp:positionV>
-            <wp:extent cx="3200400" cy="1965960"/>
-            <wp:effectExtent l="0" t="0" r="0" b="2540"/>
+            <wp:extent cx="3200400" cy="2139696"/>
+            <wp:effectExtent l="0" t="0" r="0" b="0"/>
             <wp:wrapTight wrapText="bothSides">
               <wp:wrapPolygon edited="0">
                 <wp:start x="0" y="0"/>
-                <wp:lineTo x="0" y="21488"/>
-                <wp:lineTo x="21514" y="21488"/>
+                <wp:lineTo x="0" y="21414"/>
+                <wp:lineTo x="21514" y="21414"/>
                 <wp:lineTo x="21514" y="0"/>
                 <wp:lineTo x="0" y="0"/>
               </wp:wrapPolygon>
             </wp:wrapTight>
-            <wp:docPr id="2" name="Picture 2" descr="A screenshot of a social media post&#10;&#10;Description automatically generated"/>
+            <wp:docPr id="2" name="Picture 2"/>
             <wp:cNvGraphicFramePr>
               <a:graphicFrameLocks xmlns:a="http://schemas.openxmlformats.org/drawingml/2006/main" noChangeAspect="1"/>
             </wp:cNvGraphicFramePr>
@@ -2309,11 +2672,12 @@
                   <pic:spPr>
                     <a:xfrm>
                       <a:off x="0" y="0"/>
-                      <a:ext cx="3200400" cy="1965960"/>
+                      <a:ext cx="3200400" cy="2139696"/>
                     </a:xfrm>
                     <a:prstGeom prst="rect">
                       <a:avLst/>
                     </a:prstGeom>
+                    <a:effectLst/>
                   </pic:spPr>
                 </pic:pic>
               </a:graphicData>
@@ -2328,19 +2692,66 @@
         </w:drawing>
       </w:r>
       <w:r>
-        <w:t xml:space="preserve">The main window has a large area, initially blank, that will become a table of </w:t>
+        <w:t xml:space="preserve">The main window has a </w:t>
+      </w:r>
+      <w:r>
+        <w:t>table</w:t>
+      </w:r>
+      <w:r>
+        <w:t xml:space="preserve">, initially </w:t>
+      </w:r>
+      <w:r>
+        <w:t>empty</w:t>
+      </w:r>
+      <w:r>
+        <w:t xml:space="preserve">, that will </w:t>
+      </w:r>
+      <w:r>
+        <w:t>list your</w:t>
+      </w:r>
+      <w:r>
+        <w:t xml:space="preserve"> </w:t>
       </w:r>
       <w:r>
         <w:t>Dark</w:t>
       </w:r>
       <w:r>
-        <w:t xml:space="preserve"> Frame files, and a set of buttons down the </w:t>
-      </w:r>
-      <w:r>
-        <w:t>right-hand</w:t>
-      </w:r>
-      <w:r>
-        <w:t xml:space="preserve"> side. Most of the buttons on the right have the calibration and combination functions we have already discussed.</w:t>
+        <w:t xml:space="preserve"> Frame files</w:t>
+      </w:r>
+      <w:r>
+        <w:t xml:space="preserve">. There are a number of options that control the combination process. To save window space, these options are manipulated in the </w:t>
+      </w:r>
+      <w:r>
+        <w:rPr>
+          <w:i/>
+          <w:iCs/>
+        </w:rPr>
+        <w:t>Options</w:t>
+      </w:r>
+      <w:r>
+        <w:t xml:space="preserve"> tab and summarized </w:t>
+      </w:r>
+      <w:r>
+        <w:t>to the right of the file table</w:t>
+      </w:r>
+      <w:r>
+        <w:t xml:space="preserve"> </w:t>
+      </w:r>
+      <w:r>
+        <w:t xml:space="preserve">on the </w:t>
+      </w:r>
+      <w:r>
+        <w:rPr>
+          <w:i/>
+          <w:iCs/>
+        </w:rPr>
+        <w:t>File Processing</w:t>
+      </w:r>
+      <w:r>
+        <w:t xml:space="preserve"> tab</w:t>
+      </w:r>
+      <w:r>
+        <w:t xml:space="preserve">. </w:t>
       </w:r>
     </w:p>
     <w:p>
@@ -2356,43 +2767,63 @@
     </w:p>
     <w:p>
       <w:r>
+        <w:t xml:space="preserve">The selected files will be listed, along with some of their internal FITS metadata, in the file table.  </w:t>
+      </w:r>
+      <w:r>
+        <w:t xml:space="preserve">Click on column headings to sort the table by the various attributes. </w:t>
+      </w:r>
+    </w:p>
+    <w:p>
+      <w:r>
+        <w:t>Visit the Options tab to select your combination algorithm and other options, then go back to the File Processing tab</w:t>
+      </w:r>
+      <w:r>
+        <w:t xml:space="preserve"> and</w:t>
+      </w:r>
+      <w:r>
+        <w:t xml:space="preserve"> </w:t>
+      </w:r>
+      <w:r>
+        <w:t xml:space="preserve">select one or more of your listed files to actually combine.  Command-A or Control-A to quickly select all the files.  </w:t>
+      </w:r>
+    </w:p>
+    <w:p>
+      <w:r>
+        <w:t xml:space="preserve">By default, the program will only allow you to select files whose FITS metadata says they are </w:t>
+      </w:r>
+      <w:r>
+        <w:t>Dark</w:t>
+      </w:r>
+      <w:r>
+        <w:t xml:space="preserve"> files</w:t>
+      </w:r>
+      <w:r>
+        <w:t xml:space="preserve">. (This is so you can just Command/Control-A to select all the files in a folder, then Command/Control-A to select all the files in this window, and you will end up with just the </w:t>
+      </w:r>
+      <w:r>
+        <w:t>Dark</w:t>
+      </w:r>
+      <w:r>
+        <w:t xml:space="preserve"> frames, not any other stray files that happened to be in the folder</w:t>
+      </w:r>
+      <w:r>
+        <w:t>.</w:t>
+      </w:r>
+      <w:r>
+        <w:t>)</w:t>
+      </w:r>
+      <w:r>
+        <w:t xml:space="preserve">  </w:t>
+      </w:r>
+      <w:r>
+        <w:t>However, s</w:t>
+      </w:r>
+      <w:r>
+        <w:t xml:space="preserve">ome acquisition </w:t>
+      </w:r>
+      <w:r>
         <w:lastRenderedPageBreak/>
-        <w:t>The selected files will be listed, along with some of their internal FITS metadata, in the file table.  Now select one or more of them to actually combine.  Command-A or Control-A to quickly select all the files.</w:t>
-      </w:r>
-    </w:p>
-    <w:p>
-      <w:r>
-        <w:t xml:space="preserve">By default, the program will only allow you to select files whose FITS metadata says they are </w:t>
-      </w:r>
-      <w:r>
-        <w:t>Dark</w:t>
-      </w:r>
-      <w:r>
-        <w:t xml:space="preserve"> files</w:t>
-      </w:r>
-      <w:r>
-        <w:t xml:space="preserve">. (This is so you can just Command/Control-A to select all the files in a folder, then Command/Control-A to select all the files in this window, and you will end up with just the </w:t>
-      </w:r>
-      <w:r>
-        <w:t>Dark</w:t>
-      </w:r>
-      <w:r>
-        <w:t xml:space="preserve"> frames, not any other stray files that happened to be in the folder</w:t>
-      </w:r>
-      <w:r>
-        <w:t>.</w:t>
-      </w:r>
-      <w:r>
-        <w:t>)</w:t>
-      </w:r>
-      <w:r>
-        <w:t xml:space="preserve">  </w:t>
-      </w:r>
-      <w:r>
-        <w:t>However, s</w:t>
-      </w:r>
-      <w:r>
-        <w:t xml:space="preserve">ome acquisition programs don’t set that </w:t>
+        <w:t xml:space="preserve">programs don’t set that </w:t>
       </w:r>
       <w:r>
         <w:t>metadata</w:t>
@@ -2473,8 +2904,491 @@
       </w:r>
     </w:p>
     <w:p>
+      <w:pPr>
+        <w:pStyle w:val="ListParagraph"/>
+        <w:numPr>
+          <w:ilvl w:val="0"/>
+          <w:numId w:val="5"/>
+        </w:numPr>
+      </w:pPr>
+      <w:r>
+        <w:t>Selected files are not all the same size, unless you are processing by groups (see below).</w:t>
+      </w:r>
+    </w:p>
+    <w:p>
       <w:r>
         <w:t>Once you have a valid plan, click the Combine button and you will be prompted for the name of your output file, which will then be created.  Combining a large number of files from a high-pixel camera might take several seconds.  (On my main computer, combining 32 8-megapixel files with the Sigma Clip method takes about 30 seconds.)</w:t>
+      </w:r>
+    </w:p>
+    <w:tbl>
+      <w:tblPr>
+        <w:tblStyle w:val="TableGrid"/>
+        <w:tblW w:w="0" w:type="auto"/>
+        <w:tblLook w:val="04A0" w:firstRow="1" w:lastRow="0" w:firstColumn="1" w:lastColumn="0" w:noHBand="0" w:noVBand="1"/>
+      </w:tblPr>
+      <w:tblGrid>
+        <w:gridCol w:w="9350"/>
+      </w:tblGrid>
+      <w:tr>
+        <w:tc>
+          <w:tcPr>
+            <w:tcW w:w="9350" w:type="dxa"/>
+            <w:tcBorders>
+              <w:top w:val="nil"/>
+              <w:left w:val="nil"/>
+              <w:bottom w:val="nil"/>
+              <w:right w:val="nil"/>
+            </w:tcBorders>
+          </w:tcPr>
+          <w:p>
+            <w:pPr>
+              <w:ind w:left="-107"/>
+            </w:pPr>
+            <w:r>
+              <w:rPr>
+                <w:noProof/>
+              </w:rPr>
+              <mc:AlternateContent>
+                <mc:Choice Requires="wps">
+                  <w:drawing>
+                    <wp:anchor distT="0" distB="0" distL="114300" distR="114300" simplePos="0" relativeHeight="251669504" behindDoc="1" locked="0" layoutInCell="1" allowOverlap="1" wp14:anchorId="22047D99" wp14:editId="15A22AEE">
+                      <wp:simplePos x="0" y="0"/>
+                      <wp:positionH relativeFrom="column">
+                        <wp:posOffset>2462530</wp:posOffset>
+                      </wp:positionH>
+                      <wp:positionV relativeFrom="paragraph">
+                        <wp:posOffset>169545</wp:posOffset>
+                      </wp:positionV>
+                      <wp:extent cx="3385185" cy="2700655"/>
+                      <wp:effectExtent l="0" t="0" r="18415" b="17145"/>
+                      <wp:wrapTight wrapText="bothSides">
+                        <wp:wrapPolygon edited="0">
+                          <wp:start x="0" y="0"/>
+                          <wp:lineTo x="0" y="21636"/>
+                          <wp:lineTo x="21636" y="21636"/>
+                          <wp:lineTo x="21636" y="0"/>
+                          <wp:lineTo x="0" y="0"/>
+                        </wp:wrapPolygon>
+                      </wp:wrapTight>
+                      <wp:docPr id="6" name="Rectangle 6"/>
+                      <wp:cNvGraphicFramePr/>
+                      <a:graphic xmlns:a="http://schemas.openxmlformats.org/drawingml/2006/main">
+                        <a:graphicData uri="http://schemas.microsoft.com/office/word/2010/wordprocessingShape">
+                          <wps:wsp>
+                            <wps:cNvSpPr/>
+                            <wps:spPr>
+                              <a:xfrm>
+                                <a:off x="0" y="0"/>
+                                <a:ext cx="3385185" cy="2700655"/>
+                              </a:xfrm>
+                              <a:prstGeom prst="rect">
+                                <a:avLst/>
+                              </a:prstGeom>
+                              <a:solidFill>
+                                <a:srgbClr val="FF0000"/>
+                              </a:solidFill>
+                            </wps:spPr>
+                            <wps:style>
+                              <a:lnRef idx="2">
+                                <a:schemeClr val="accent1">
+                                  <a:shade val="50000"/>
+                                </a:schemeClr>
+                              </a:lnRef>
+                              <a:fillRef idx="1">
+                                <a:schemeClr val="accent1"/>
+                              </a:fillRef>
+                              <a:effectRef idx="0">
+                                <a:schemeClr val="accent1"/>
+                              </a:effectRef>
+                              <a:fontRef idx="minor">
+                                <a:schemeClr val="lt1"/>
+                              </a:fontRef>
+                            </wps:style>
+                            <wps:txbx>
+                              <w:txbxContent>
+                                <w:p>
+                                  <w:pPr>
+                                    <w:jc w:val="center"/>
+                                  </w:pPr>
+                                  <w:r>
+                                    <w:t>Console Window</w:t>
+                                  </w:r>
+                                </w:p>
+                              </w:txbxContent>
+                            </wps:txbx>
+                            <wps:bodyPr rot="0" spcFirstLastPara="0" vertOverflow="overflow" horzOverflow="overflow" vert="horz" wrap="square" lIns="91440" tIns="45720" rIns="91440" bIns="45720" numCol="1" spcCol="0" rtlCol="0" fromWordArt="0" anchor="ctr" anchorCtr="0" forceAA="0" compatLnSpc="1">
+                              <a:prstTxWarp prst="textNoShape">
+                                <a:avLst/>
+                              </a:prstTxWarp>
+                              <a:noAutofit/>
+                            </wps:bodyPr>
+                          </wps:wsp>
+                        </a:graphicData>
+                      </a:graphic>
+                      <wp14:sizeRelH relativeFrom="margin">
+                        <wp14:pctWidth>0</wp14:pctWidth>
+                      </wp14:sizeRelH>
+                      <wp14:sizeRelV relativeFrom="margin">
+                        <wp14:pctHeight>0</wp14:pctHeight>
+                      </wp14:sizeRelV>
+                    </wp:anchor>
+                  </w:drawing>
+                </mc:Choice>
+                <mc:Fallback>
+                  <w:pict>
+                    <v:rect w14:anchorId="22047D99" id="Rectangle 6" o:spid="_x0000_s1026" style="position:absolute;left:0;text-align:left;margin-left:193.9pt;margin-top:13.35pt;width:266.55pt;height:212.65pt;z-index:-251646976;visibility:visible;mso-wrap-style:square;mso-width-percent:0;mso-height-percent:0;mso-wrap-distance-left:9pt;mso-wrap-distance-top:0;mso-wrap-distance-right:9pt;mso-wrap-distance-bottom:0;mso-position-horizontal:absolute;mso-position-horizontal-relative:text;mso-position-vertical:absolute;mso-position-vertical-relative:text;mso-width-percent:0;mso-height-percent:0;mso-width-relative:margin;mso-height-relative:margin;v-text-anchor:middle" o:gfxdata="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" fillcolor="red" strokecolor="#1f3763 [1604]" strokeweight="1pt">
+                      <v:textbox>
+                        <w:txbxContent>
+                          <w:p>
+                            <w:pPr>
+                              <w:jc w:val="center"/>
+                            </w:pPr>
+                            <w:r>
+                              <w:t>Console Window</w:t>
+                            </w:r>
+                          </w:p>
+                        </w:txbxContent>
+                      </v:textbox>
+                      <w10:wrap type="tight"/>
+                    </v:rect>
+                  </w:pict>
+                </mc:Fallback>
+              </mc:AlternateContent>
+            </w:r>
+            <w:r>
+              <w:t>When using the GUI version, a console window will open during the combination operation, displaying progress results. This window also contains a Cancel button which will stop the combination task, in case you realize you forgot some important setting.</w:t>
+            </w:r>
+          </w:p>
+          <w:p/>
+        </w:tc>
+      </w:tr>
+    </w:tbl>
+    <w:p>
+      <w:pPr>
+        <w:pStyle w:val="Heading1"/>
+      </w:pPr>
+      <w:r>
+        <w:lastRenderedPageBreak/>
+        <w:t>Processing Files in Groups</w:t>
+      </w:r>
+    </w:p>
+    <w:p>
+      <w:r>
+        <w:rPr>
+          <w:noProof/>
+        </w:rPr>
+        <mc:AlternateContent>
+          <mc:Choice Requires="wps">
+            <w:drawing>
+              <wp:anchor distT="0" distB="0" distL="114300" distR="114300" simplePos="0" relativeHeight="251670528" behindDoc="1" locked="0" layoutInCell="1" allowOverlap="1" wp14:anchorId="392FCF6E" wp14:editId="419BC8EC">
+                <wp:simplePos x="0" y="0"/>
+                <wp:positionH relativeFrom="column">
+                  <wp:posOffset>2780453</wp:posOffset>
+                </wp:positionH>
+                <wp:positionV relativeFrom="paragraph">
+                  <wp:posOffset>139065</wp:posOffset>
+                </wp:positionV>
+                <wp:extent cx="3136392" cy="2002536"/>
+                <wp:effectExtent l="0" t="0" r="13335" b="17145"/>
+                <wp:wrapTight wrapText="bothSides">
+                  <wp:wrapPolygon edited="0">
+                    <wp:start x="0" y="0"/>
+                    <wp:lineTo x="0" y="21648"/>
+                    <wp:lineTo x="21604" y="21648"/>
+                    <wp:lineTo x="21604" y="0"/>
+                    <wp:lineTo x="0" y="0"/>
+                  </wp:wrapPolygon>
+                </wp:wrapTight>
+                <wp:docPr id="8" name="Rectangle 8"/>
+                <wp:cNvGraphicFramePr/>
+                <a:graphic xmlns:a="http://schemas.openxmlformats.org/drawingml/2006/main">
+                  <a:graphicData uri="http://schemas.microsoft.com/office/word/2010/wordprocessingShape">
+                    <wps:wsp>
+                      <wps:cNvSpPr/>
+                      <wps:spPr>
+                        <a:xfrm>
+                          <a:off x="0" y="0"/>
+                          <a:ext cx="3136392" cy="2002536"/>
+                        </a:xfrm>
+                        <a:prstGeom prst="rect">
+                          <a:avLst/>
+                        </a:prstGeom>
+                        <a:solidFill>
+                          <a:srgbClr val="FF0000"/>
+                        </a:solidFill>
+                      </wps:spPr>
+                      <wps:style>
+                        <a:lnRef idx="2">
+                          <a:schemeClr val="accent1">
+                            <a:shade val="50000"/>
+                          </a:schemeClr>
+                        </a:lnRef>
+                        <a:fillRef idx="1">
+                          <a:schemeClr val="accent1"/>
+                        </a:fillRef>
+                        <a:effectRef idx="0">
+                          <a:schemeClr val="accent1"/>
+                        </a:effectRef>
+                        <a:fontRef idx="minor">
+                          <a:schemeClr val="lt1"/>
+                        </a:fontRef>
+                      </wps:style>
+                      <wps:txbx>
+                        <w:txbxContent>
+                          <w:p>
+                            <w:pPr>
+                              <w:jc w:val="center"/>
+                            </w:pPr>
+                            <w:r>
+                              <w:t>Options window with grouping circles</w:t>
+                            </w:r>
+                          </w:p>
+                        </w:txbxContent>
+                      </wps:txbx>
+                      <wps:bodyPr rot="0" spcFirstLastPara="0" vertOverflow="overflow" horzOverflow="overflow" vert="horz" wrap="square" lIns="91440" tIns="45720" rIns="91440" bIns="45720" numCol="1" spcCol="0" rtlCol="0" fromWordArt="0" anchor="ctr" anchorCtr="0" forceAA="0" compatLnSpc="1">
+                        <a:prstTxWarp prst="textNoShape">
+                          <a:avLst/>
+                        </a:prstTxWarp>
+                        <a:noAutofit/>
+                      </wps:bodyPr>
+                    </wps:wsp>
+                  </a:graphicData>
+                </a:graphic>
+                <wp14:sizeRelH relativeFrom="margin">
+                  <wp14:pctWidth>0</wp14:pctWidth>
+                </wp14:sizeRelH>
+                <wp14:sizeRelV relativeFrom="margin">
+                  <wp14:pctHeight>0</wp14:pctHeight>
+                </wp14:sizeRelV>
+              </wp:anchor>
+            </w:drawing>
+          </mc:Choice>
+          <mc:Fallback>
+            <w:pict>
+              <v:rect w14:anchorId="392FCF6E" id="Rectangle 8" o:spid="_x0000_s1027" style="position:absolute;margin-left:218.95pt;margin-top:10.95pt;width:246.95pt;height:157.7pt;z-index:-251645952;visibility:visible;mso-wrap-style:square;mso-width-percent:0;mso-height-percent:0;mso-wrap-distance-left:9pt;mso-wrap-distance-top:0;mso-wrap-distance-right:9pt;mso-wrap-distance-bottom:0;mso-position-horizontal:absolute;mso-position-horizontal-relative:text;mso-position-vertical:absolute;mso-position-vertical-relative:text;mso-width-percent:0;mso-height-percent:0;mso-width-relative:margin;mso-height-relative:margin;v-text-anchor:middle" o:gfxdata="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" fillcolor="red" strokecolor="#1f3763 [1604]" strokeweight="1pt">
+                <v:textbox>
+                  <w:txbxContent>
+                    <w:p>
+                      <w:pPr>
+                        <w:jc w:val="center"/>
+                      </w:pPr>
+                      <w:r>
+                        <w:t>Options window with grouping circles</w:t>
+                      </w:r>
+                    </w:p>
+                  </w:txbxContent>
+                </v:textbox>
+                <w10:wrap type="tight"/>
+              </v:rect>
+            </w:pict>
+          </mc:Fallback>
+        </mc:AlternateContent>
+      </w:r>
+      <w:r>
+        <w:t>You may have a large set of Dark files in one directory but not want, or be able, to combine them all into a single master file.  For example, they may be different binning levels, or different exposure times.</w:t>
+      </w:r>
+    </w:p>
+    <w:p>
+      <w:r>
+        <w:t xml:space="preserve">On the Options tab, you can select “Group by size”, “Group by exposure”, and “Group by temperature”. These are not </w:t>
+      </w:r>
+      <w:r>
+        <w:t>mutually exclusive</w:t>
+      </w:r>
+      <w:r>
+        <w:t xml:space="preserve">; you can select any combination of these settings.  If selected, the program will process your files in groups and produce a separate master file for each group. Instead of prompting you for a single output file to produce, the program will prompt you for a </w:t>
+      </w:r>
+      <w:r>
+        <w:rPr>
+          <w:i/>
+          <w:iCs/>
+        </w:rPr>
+        <w:t>directory</w:t>
+      </w:r>
+      <w:r>
+        <w:t xml:space="preserve"> to receive all the created </w:t>
+      </w:r>
+      <w:r>
+        <w:t xml:space="preserve">master </w:t>
+      </w:r>
+      <w:r>
+        <w:t>files.</w:t>
+      </w:r>
+    </w:p>
+    <w:p>
+      <w:r>
+        <w:t xml:space="preserve">If you select exposure or temperature grouping, you also </w:t>
+      </w:r>
+      <w:r>
+        <w:t xml:space="preserve">must </w:t>
+      </w:r>
+      <w:r>
+        <w:t>specify a tolerance that the program will use to consider two files to be the same.  For example, if you are grouping by temperature, you probably want files with a temperature of -4.9</w:t>
+      </w:r>
+      <w:r>
+        <w:t>°, -5.0°, and -5.1° to all be combined and considered to be a temperature of -5°.  If you set the tolerance too large you may include unwanted files.  A value of about 10% usually provides good results.  For exposure grouping, your camera should be producing consistent exposure times, so a small tolerance like 1% to 5% is best.</w:t>
+      </w:r>
+    </w:p>
+    <w:p>
+      <w:pPr>
+        <w:pStyle w:val="Heading1"/>
+      </w:pPr>
+      <w:r>
+        <w:t xml:space="preserve">Automatic Selection of </w:t>
+      </w:r>
+      <w:r>
+        <w:t>Precalibration</w:t>
+      </w:r>
+      <w:r>
+        <w:t xml:space="preserve"> Bias Files</w:t>
+      </w:r>
+    </w:p>
+    <w:p>
+      <w:r>
+        <w:rPr>
+          <w:noProof/>
+        </w:rPr>
+        <mc:AlternateContent>
+          <mc:Choice Requires="wps">
+            <w:drawing>
+              <wp:anchor distT="0" distB="0" distL="114300" distR="114300" simplePos="0" relativeHeight="251671552" behindDoc="1" locked="0" layoutInCell="1" allowOverlap="1" wp14:anchorId="352D87E1" wp14:editId="726672D3">
+                <wp:simplePos x="0" y="0"/>
+                <wp:positionH relativeFrom="column">
+                  <wp:posOffset>3073400</wp:posOffset>
+                </wp:positionH>
+                <wp:positionV relativeFrom="paragraph">
+                  <wp:posOffset>150283</wp:posOffset>
+                </wp:positionV>
+                <wp:extent cx="3227832" cy="2057400"/>
+                <wp:effectExtent l="0" t="0" r="10795" b="12700"/>
+                <wp:wrapTight wrapText="bothSides">
+                  <wp:wrapPolygon edited="0">
+                    <wp:start x="0" y="0"/>
+                    <wp:lineTo x="0" y="21600"/>
+                    <wp:lineTo x="21587" y="21600"/>
+                    <wp:lineTo x="21587" y="0"/>
+                    <wp:lineTo x="0" y="0"/>
+                  </wp:wrapPolygon>
+                </wp:wrapTight>
+                <wp:docPr id="9" name="Rectangle 9"/>
+                <wp:cNvGraphicFramePr/>
+                <a:graphic xmlns:a="http://schemas.openxmlformats.org/drawingml/2006/main">
+                  <a:graphicData uri="http://schemas.microsoft.com/office/word/2010/wordprocessingShape">
+                    <wps:wsp>
+                      <wps:cNvSpPr/>
+                      <wps:spPr>
+                        <a:xfrm>
+                          <a:off x="0" y="0"/>
+                          <a:ext cx="3227832" cy="2057400"/>
+                        </a:xfrm>
+                        <a:prstGeom prst="rect">
+                          <a:avLst/>
+                        </a:prstGeom>
+                        <a:solidFill>
+                          <a:srgbClr val="FF0000"/>
+                        </a:solidFill>
+                      </wps:spPr>
+                      <wps:style>
+                        <a:lnRef idx="2">
+                          <a:schemeClr val="accent1">
+                            <a:shade val="50000"/>
+                          </a:schemeClr>
+                        </a:lnRef>
+                        <a:fillRef idx="1">
+                          <a:schemeClr val="accent1"/>
+                        </a:fillRef>
+                        <a:effectRef idx="0">
+                          <a:schemeClr val="accent1"/>
+                        </a:effectRef>
+                        <a:fontRef idx="minor">
+                          <a:schemeClr val="lt1"/>
+                        </a:fontRef>
+                      </wps:style>
+                      <wps:txbx>
+                        <w:txbxContent>
+                          <w:p>
+                            <w:pPr>
+                              <w:jc w:val="center"/>
+                            </w:pPr>
+                            <w:r>
+                              <w:t>Options tab with Auto Directory highlighted</w:t>
+                            </w:r>
+                          </w:p>
+                        </w:txbxContent>
+                      </wps:txbx>
+                      <wps:bodyPr rot="0" spcFirstLastPara="0" vertOverflow="overflow" horzOverflow="overflow" vert="horz" wrap="square" lIns="91440" tIns="45720" rIns="91440" bIns="45720" numCol="1" spcCol="0" rtlCol="0" fromWordArt="0" anchor="ctr" anchorCtr="0" forceAA="0" compatLnSpc="1">
+                        <a:prstTxWarp prst="textNoShape">
+                          <a:avLst/>
+                        </a:prstTxWarp>
+                        <a:noAutofit/>
+                      </wps:bodyPr>
+                    </wps:wsp>
+                  </a:graphicData>
+                </a:graphic>
+                <wp14:sizeRelH relativeFrom="margin">
+                  <wp14:pctWidth>0</wp14:pctWidth>
+                </wp14:sizeRelH>
+              </wp:anchor>
+            </w:drawing>
+          </mc:Choice>
+          <mc:Fallback>
+            <w:pict>
+              <v:rect w14:anchorId="352D87E1" id="Rectangle 9" o:spid="_x0000_s1028" style="position:absolute;margin-left:242pt;margin-top:11.85pt;width:254.15pt;height:162pt;z-index:-251644928;visibility:visible;mso-wrap-style:square;mso-width-percent:0;mso-wrap-distance-left:9pt;mso-wrap-distance-top:0;mso-wrap-distance-right:9pt;mso-wrap-distance-bottom:0;mso-position-horizontal:absolute;mso-position-horizontal-relative:text;mso-position-vertical:absolute;mso-position-vertical-relative:text;mso-width-percent:0;mso-width-relative:margin;v-text-anchor:middle" o:gfxdata="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" fillcolor="red" strokecolor="#1f3763 [1604]" strokeweight="1pt">
+                <v:textbox>
+                  <w:txbxContent>
+                    <w:p>
+                      <w:pPr>
+                        <w:jc w:val="center"/>
+                      </w:pPr>
+                      <w:r>
+                        <w:t>Options tab with Auto Directory highlighted</w:t>
+                      </w:r>
+                    </w:p>
+                  </w:txbxContent>
+                </v:textbox>
+                <w10:wrap type="tight"/>
+              </v:rect>
+            </w:pict>
+          </mc:Fallback>
+        </mc:AlternateContent>
+      </w:r>
+      <w:r>
+        <w:t xml:space="preserve">If you are precalibrating your dark frames with a bias frame (see above for when this is appropriate), </w:t>
+      </w:r>
+      <w:r>
+        <w:t>you might have a folder with several master bias frames, taken with different binning levels and at different temperatures. T</w:t>
+      </w:r>
+      <w:r>
+        <w:t xml:space="preserve">he program can </w:t>
+      </w:r>
+      <w:r>
+        <w:t xml:space="preserve">automatically </w:t>
+      </w:r>
+      <w:r>
+        <w:t xml:space="preserve">select the best bias frame from </w:t>
+      </w:r>
+      <w:r>
+        <w:t>this</w:t>
+      </w:r>
+      <w:r>
+        <w:t xml:space="preserve"> library of bias frames. </w:t>
+      </w:r>
+    </w:p>
+    <w:p>
+      <w:r>
+        <w:t>On the Options pane</w:t>
+      </w:r>
+      <w:r>
+        <w:t xml:space="preserve">, </w:t>
+      </w:r>
+      <w:r>
+        <w:t>select “Auto from Directory” as your precalibration method and click “Set Dir” to specify the directory containing all your bias files.  The program will then automatically select the best bias file (</w:t>
+      </w:r>
+      <w:r>
+        <w:t>the file</w:t>
+      </w:r>
+      <w:r>
+        <w:t xml:space="preserve"> with the correct binning and closest to the temperature of your darks).  If the folder contains files other than Bias files, you can click “Bias files only” to have the search consider only the bias files.  </w:t>
       </w:r>
     </w:p>
     <w:p>
@@ -2489,6 +3403,7 @@
         </w:rPr>
       </w:pPr>
       <w:r>
+        <w:lastRenderedPageBreak/>
         <w:t>U</w:t>
       </w:r>
       <w:r>
@@ -2513,7 +3428,7 @@
           <w:noProof/>
         </w:rPr>
         <w:drawing>
-          <wp:anchor distT="0" distB="0" distL="114300" distR="114300" simplePos="0" relativeHeight="251665408" behindDoc="1" locked="0" layoutInCell="1" allowOverlap="1" wp14:anchorId="1CBFCE8A" wp14:editId="644125B5">
+          <wp:anchor distT="0" distB="0" distL="114300" distR="114300" simplePos="0" relativeHeight="251665408" behindDoc="1" locked="0" layoutInCell="1" allowOverlap="1" wp14:anchorId="1CBFCE8A" wp14:editId="6C0AE19D">
             <wp:simplePos x="0" y="0"/>
             <wp:positionH relativeFrom="column">
               <wp:posOffset>2620010</wp:posOffset>
@@ -2522,20 +3437,21 @@
               <wp:posOffset>259715</wp:posOffset>
             </wp:positionV>
             <wp:extent cx="3200400" cy="2387600"/>
-            <wp:effectExtent l="88900" t="25400" r="25400" b="88900"/>
+            <wp:effectExtent l="190500" t="139700" r="139700" b="190500"/>
             <wp:wrapTight wrapText="bothSides">
               <wp:wrapPolygon edited="0">
-                <wp:start x="-343" y="-230"/>
-                <wp:lineTo x="-600" y="-115"/>
-                <wp:lineTo x="-600" y="21945"/>
-                <wp:lineTo x="-343" y="22289"/>
-                <wp:lineTo x="21514" y="22289"/>
-                <wp:lineTo x="21600" y="21945"/>
-                <wp:lineTo x="21686" y="20221"/>
-                <wp:lineTo x="21686" y="1723"/>
-                <wp:lineTo x="21429" y="0"/>
-                <wp:lineTo x="21429" y="-230"/>
-                <wp:lineTo x="-343" y="-230"/>
+                <wp:start x="-429" y="-1264"/>
+                <wp:lineTo x="-1286" y="-1034"/>
+                <wp:lineTo x="-1286" y="21715"/>
+                <wp:lineTo x="-771" y="22864"/>
+                <wp:lineTo x="-429" y="23209"/>
+                <wp:lineTo x="21514" y="23209"/>
+                <wp:lineTo x="21857" y="22864"/>
+                <wp:lineTo x="22457" y="21140"/>
+                <wp:lineTo x="22457" y="804"/>
+                <wp:lineTo x="21943" y="-919"/>
+                <wp:lineTo x="21943" y="-1264"/>
+                <wp:lineTo x="-429" y="-1264"/>
               </wp:wrapPolygon>
             </wp:wrapTight>
             <wp:docPr id="7" name="Picture 7"/>
@@ -2570,6 +3486,9 @@
                       <a:avLst/>
                     </a:prstGeom>
                     <a:effectLst>
+                      <a:glow rad="127000">
+                        <a:srgbClr val="FF0000"/>
+                      </a:glow>
                       <a:outerShdw blurRad="50800" dist="38100" dir="8100000" algn="tr" rotWithShape="0">
                         <a:prstClr val="black">
                           <a:alpha val="40000"/>

</xml_diff>

<commit_message>
Generated binaries, minor tuning to spec files, updated user manual.
</commit_message>
<xml_diff>
--- a/docs/manual.docx
+++ b/docs/manual.docx
@@ -1267,7 +1267,7 @@
         <w:t xml:space="preserve">of </w:t>
       </w:r>
       <w:r>
-        <w:t>Mean while reducing the impact of random noise such as satellite trails</w:t>
+        <w:t>Mean while reducing the impact of random noise</w:t>
       </w:r>
       <w:r>
         <w:t>, close to the performance of Median</w:t>
@@ -2502,37 +2502,11 @@
         <w:t>how the dark files should be precalibrated, as discussed above. The last two options, “Automatic File from Directory”</w:t>
       </w:r>
       <w:r>
-        <w:t xml:space="preserve"> and </w:t>
-      </w:r>
-      <w:r>
-        <w:t>"</w:t>
-      </w:r>
-      <w:r>
-        <w:t>F</w:t>
-      </w:r>
-      <w:r>
-        <w:t xml:space="preserve">ixed </w:t>
-      </w:r>
-      <w:r>
-        <w:t>B</w:t>
-      </w:r>
-      <w:r>
-        <w:t xml:space="preserve">ias </w:t>
-      </w:r>
-      <w:r>
-        <w:t>F</w:t>
-      </w:r>
-      <w:r>
-        <w:t>ile</w:t>
-      </w:r>
-      <w:proofErr w:type="gramStart"/>
-      <w:r>
-        <w:t xml:space="preserve">" </w:t>
-      </w:r>
-      <w:r>
-        <w:t xml:space="preserve"> both</w:t>
-      </w:r>
-      <w:proofErr w:type="gramEnd"/>
+        <w:t xml:space="preserve"> and "Fixed Bias File</w:t>
+      </w:r>
+      <w:r>
+        <w:t>” both</w:t>
+      </w:r>
       <w:r>
         <w:t xml:space="preserve"> use a bias frame. The difference is that "Automatic" will automatically pick the best bias file from a directory you specify, while "fixed file" has you specify the exact file to use.</w:t>
       </w:r>
@@ -2732,10 +2706,7 @@
         <w:t xml:space="preserve"> tab and summarized </w:t>
       </w:r>
       <w:r>
-        <w:t>to the right of the file table</w:t>
-      </w:r>
-      <w:r>
-        <w:t xml:space="preserve"> </w:t>
+        <w:t xml:space="preserve">to the right of the file table </w:t>
       </w:r>
       <w:r>
         <w:t xml:space="preserve">on the </w:t>
@@ -2948,112 +2919,75 @@
               <w:rPr>
                 <w:noProof/>
               </w:rPr>
-              <mc:AlternateContent>
-                <mc:Choice Requires="wps">
-                  <w:drawing>
-                    <wp:anchor distT="0" distB="0" distL="114300" distR="114300" simplePos="0" relativeHeight="251669504" behindDoc="1" locked="0" layoutInCell="1" allowOverlap="1" wp14:anchorId="22047D99" wp14:editId="15A22AEE">
-                      <wp:simplePos x="0" y="0"/>
-                      <wp:positionH relativeFrom="column">
-                        <wp:posOffset>2462530</wp:posOffset>
-                      </wp:positionH>
-                      <wp:positionV relativeFrom="paragraph">
-                        <wp:posOffset>169545</wp:posOffset>
-                      </wp:positionV>
-                      <wp:extent cx="3385185" cy="2700655"/>
-                      <wp:effectExtent l="0" t="0" r="18415" b="17145"/>
-                      <wp:wrapTight wrapText="bothSides">
-                        <wp:wrapPolygon edited="0">
-                          <wp:start x="0" y="0"/>
-                          <wp:lineTo x="0" y="21636"/>
-                          <wp:lineTo x="21636" y="21636"/>
-                          <wp:lineTo x="21636" y="0"/>
-                          <wp:lineTo x="0" y="0"/>
-                        </wp:wrapPolygon>
-                      </wp:wrapTight>
-                      <wp:docPr id="6" name="Rectangle 6"/>
-                      <wp:cNvGraphicFramePr/>
-                      <a:graphic xmlns:a="http://schemas.openxmlformats.org/drawingml/2006/main">
-                        <a:graphicData uri="http://schemas.microsoft.com/office/word/2010/wordprocessingShape">
-                          <wps:wsp>
-                            <wps:cNvSpPr/>
-                            <wps:spPr>
-                              <a:xfrm>
-                                <a:off x="0" y="0"/>
-                                <a:ext cx="3385185" cy="2700655"/>
-                              </a:xfrm>
-                              <a:prstGeom prst="rect">
-                                <a:avLst/>
-                              </a:prstGeom>
-                              <a:solidFill>
-                                <a:srgbClr val="FF0000"/>
-                              </a:solidFill>
-                            </wps:spPr>
-                            <wps:style>
-                              <a:lnRef idx="2">
-                                <a:schemeClr val="accent1">
-                                  <a:shade val="50000"/>
-                                </a:schemeClr>
-                              </a:lnRef>
-                              <a:fillRef idx="1">
-                                <a:schemeClr val="accent1"/>
-                              </a:fillRef>
-                              <a:effectRef idx="0">
-                                <a:schemeClr val="accent1"/>
-                              </a:effectRef>
-                              <a:fontRef idx="minor">
-                                <a:schemeClr val="lt1"/>
-                              </a:fontRef>
-                            </wps:style>
-                            <wps:txbx>
-                              <w:txbxContent>
-                                <w:p>
-                                  <w:pPr>
-                                    <w:jc w:val="center"/>
-                                  </w:pPr>
-                                  <w:r>
-                                    <w:t>Console Window</w:t>
-                                  </w:r>
-                                </w:p>
-                              </w:txbxContent>
-                            </wps:txbx>
-                            <wps:bodyPr rot="0" spcFirstLastPara="0" vertOverflow="overflow" horzOverflow="overflow" vert="horz" wrap="square" lIns="91440" tIns="45720" rIns="91440" bIns="45720" numCol="1" spcCol="0" rtlCol="0" fromWordArt="0" anchor="ctr" anchorCtr="0" forceAA="0" compatLnSpc="1">
-                              <a:prstTxWarp prst="textNoShape">
-                                <a:avLst/>
-                              </a:prstTxWarp>
-                              <a:noAutofit/>
-                            </wps:bodyPr>
-                          </wps:wsp>
-                        </a:graphicData>
-                      </a:graphic>
-                      <wp14:sizeRelH relativeFrom="margin">
-                        <wp14:pctWidth>0</wp14:pctWidth>
-                      </wp14:sizeRelH>
-                      <wp14:sizeRelV relativeFrom="margin">
-                        <wp14:pctHeight>0</wp14:pctHeight>
-                      </wp14:sizeRelV>
-                    </wp:anchor>
-                  </w:drawing>
-                </mc:Choice>
-                <mc:Fallback>
-                  <w:pict>
-                    <v:rect w14:anchorId="22047D99" id="Rectangle 6" o:spid="_x0000_s1026" style="position:absolute;left:0;text-align:left;margin-left:193.9pt;margin-top:13.35pt;width:266.55pt;height:212.65pt;z-index:-251646976;visibility:visible;mso-wrap-style:square;mso-width-percent:0;mso-height-percent:0;mso-wrap-distance-left:9pt;mso-wrap-distance-top:0;mso-wrap-distance-right:9pt;mso-wrap-distance-bottom:0;mso-position-horizontal:absolute;mso-position-horizontal-relative:text;mso-position-vertical:absolute;mso-position-vertical-relative:text;mso-width-percent:0;mso-height-percent:0;mso-width-relative:margin;mso-height-relative:margin;v-text-anchor:middle" o:gfxdata="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" fillcolor="red" strokecolor="#1f3763 [1604]" strokeweight="1pt">
-                      <v:textbox>
-                        <w:txbxContent>
-                          <w:p>
-                            <w:pPr>
-                              <w:jc w:val="center"/>
-                            </w:pPr>
-                            <w:r>
-                              <w:t>Console Window</w:t>
-                            </w:r>
-                          </w:p>
-                        </w:txbxContent>
-                      </v:textbox>
-                      <w10:wrap type="tight"/>
-                    </v:rect>
-                  </w:pict>
-                </mc:Fallback>
-              </mc:AlternateContent>
+              <w:drawing>
+                <wp:anchor distT="0" distB="0" distL="114300" distR="114300" simplePos="0" relativeHeight="251672576" behindDoc="1" locked="0" layoutInCell="1" allowOverlap="1" wp14:anchorId="6F0AF63A" wp14:editId="6BF96295">
+                  <wp:simplePos x="0" y="0"/>
+                  <wp:positionH relativeFrom="column">
+                    <wp:align>right</wp:align>
+                  </wp:positionH>
+                  <wp:positionV relativeFrom="paragraph">
+                    <wp:posOffset>146050</wp:posOffset>
+                  </wp:positionV>
+                  <wp:extent cx="3200400" cy="2084832"/>
+                  <wp:effectExtent l="0" t="0" r="0" b="0"/>
+                  <wp:wrapTight wrapText="bothSides">
+                    <wp:wrapPolygon edited="0">
+                      <wp:start x="0" y="0"/>
+                      <wp:lineTo x="0" y="21449"/>
+                      <wp:lineTo x="21514" y="21449"/>
+                      <wp:lineTo x="21514" y="0"/>
+                      <wp:lineTo x="0" y="0"/>
+                    </wp:wrapPolygon>
+                  </wp:wrapTight>
+                  <wp:docPr id="10" name="Picture 10">
+                    <a:extLst xmlns:a="http://schemas.openxmlformats.org/drawingml/2006/main">
+                      <a:ext uri="{C183D7F6-B498-43B3-948B-1728B52AA6E4}">
+                        <adec:decorative xmlns:adec="http://schemas.microsoft.com/office/drawing/2017/decorative" val="1"/>
+                      </a:ext>
+                    </a:extLst>
+                  </wp:docPr>
+                  <wp:cNvGraphicFramePr>
+                    <a:graphicFrameLocks xmlns:a="http://schemas.openxmlformats.org/drawingml/2006/main" noChangeAspect="1"/>
+                  </wp:cNvGraphicFramePr>
+                  <a:graphic xmlns:a="http://schemas.openxmlformats.org/drawingml/2006/main">
+                    <a:graphicData uri="http://schemas.openxmlformats.org/drawingml/2006/picture">
+                      <pic:pic xmlns:pic="http://schemas.openxmlformats.org/drawingml/2006/picture">
+                        <pic:nvPicPr>
+                          <pic:cNvPr id="10" name="ConsoleWindow.png"/>
+                          <pic:cNvPicPr/>
+                        </pic:nvPicPr>
+                        <pic:blipFill>
+                          <a:blip r:embed="rId10" cstate="print">
+                            <a:extLst>
+                              <a:ext uri="{28A0092B-C50C-407E-A947-70E740481C1C}">
+                                <a14:useLocalDpi xmlns:a14="http://schemas.microsoft.com/office/drawing/2010/main" val="0"/>
+                              </a:ext>
+                            </a:extLst>
+                          </a:blip>
+                          <a:stretch>
+                            <a:fillRect/>
+                          </a:stretch>
+                        </pic:blipFill>
+                        <pic:spPr>
+                          <a:xfrm>
+                            <a:off x="0" y="0"/>
+                            <a:ext cx="3200400" cy="2084832"/>
+                          </a:xfrm>
+                          <a:prstGeom prst="rect">
+                            <a:avLst/>
+                          </a:prstGeom>
+                        </pic:spPr>
+                      </pic:pic>
+                    </a:graphicData>
+                  </a:graphic>
+                  <wp14:sizeRelH relativeFrom="margin">
+                    <wp14:pctWidth>0</wp14:pctWidth>
+                  </wp14:sizeRelH>
+                  <wp14:sizeRelV relativeFrom="margin">
+                    <wp14:pctHeight>0</wp14:pctHeight>
+                  </wp14:sizeRelV>
+                </wp:anchor>
+              </w:drawing>
             </w:r>
             <w:r>
               <w:t>When using the GUI version, a console window will open during the combination operation, displaying progress results. This window also contains a Cancel button which will stop the combination task, in case you realize you forgot some important setting.</w:t>
@@ -3068,358 +3002,7 @@
         <w:pStyle w:val="Heading1"/>
       </w:pPr>
       <w:r>
-        <w:lastRenderedPageBreak/>
         <w:t>Processing Files in Groups</w:t>
-      </w:r>
-    </w:p>
-    <w:p>
-      <w:r>
-        <w:rPr>
-          <w:noProof/>
-        </w:rPr>
-        <mc:AlternateContent>
-          <mc:Choice Requires="wps">
-            <w:drawing>
-              <wp:anchor distT="0" distB="0" distL="114300" distR="114300" simplePos="0" relativeHeight="251670528" behindDoc="1" locked="0" layoutInCell="1" allowOverlap="1" wp14:anchorId="392FCF6E" wp14:editId="419BC8EC">
-                <wp:simplePos x="0" y="0"/>
-                <wp:positionH relativeFrom="column">
-                  <wp:posOffset>2780453</wp:posOffset>
-                </wp:positionH>
-                <wp:positionV relativeFrom="paragraph">
-                  <wp:posOffset>139065</wp:posOffset>
-                </wp:positionV>
-                <wp:extent cx="3136392" cy="2002536"/>
-                <wp:effectExtent l="0" t="0" r="13335" b="17145"/>
-                <wp:wrapTight wrapText="bothSides">
-                  <wp:wrapPolygon edited="0">
-                    <wp:start x="0" y="0"/>
-                    <wp:lineTo x="0" y="21648"/>
-                    <wp:lineTo x="21604" y="21648"/>
-                    <wp:lineTo x="21604" y="0"/>
-                    <wp:lineTo x="0" y="0"/>
-                  </wp:wrapPolygon>
-                </wp:wrapTight>
-                <wp:docPr id="8" name="Rectangle 8"/>
-                <wp:cNvGraphicFramePr/>
-                <a:graphic xmlns:a="http://schemas.openxmlformats.org/drawingml/2006/main">
-                  <a:graphicData uri="http://schemas.microsoft.com/office/word/2010/wordprocessingShape">
-                    <wps:wsp>
-                      <wps:cNvSpPr/>
-                      <wps:spPr>
-                        <a:xfrm>
-                          <a:off x="0" y="0"/>
-                          <a:ext cx="3136392" cy="2002536"/>
-                        </a:xfrm>
-                        <a:prstGeom prst="rect">
-                          <a:avLst/>
-                        </a:prstGeom>
-                        <a:solidFill>
-                          <a:srgbClr val="FF0000"/>
-                        </a:solidFill>
-                      </wps:spPr>
-                      <wps:style>
-                        <a:lnRef idx="2">
-                          <a:schemeClr val="accent1">
-                            <a:shade val="50000"/>
-                          </a:schemeClr>
-                        </a:lnRef>
-                        <a:fillRef idx="1">
-                          <a:schemeClr val="accent1"/>
-                        </a:fillRef>
-                        <a:effectRef idx="0">
-                          <a:schemeClr val="accent1"/>
-                        </a:effectRef>
-                        <a:fontRef idx="minor">
-                          <a:schemeClr val="lt1"/>
-                        </a:fontRef>
-                      </wps:style>
-                      <wps:txbx>
-                        <w:txbxContent>
-                          <w:p>
-                            <w:pPr>
-                              <w:jc w:val="center"/>
-                            </w:pPr>
-                            <w:r>
-                              <w:t>Options window with grouping circles</w:t>
-                            </w:r>
-                          </w:p>
-                        </w:txbxContent>
-                      </wps:txbx>
-                      <wps:bodyPr rot="0" spcFirstLastPara="0" vertOverflow="overflow" horzOverflow="overflow" vert="horz" wrap="square" lIns="91440" tIns="45720" rIns="91440" bIns="45720" numCol="1" spcCol="0" rtlCol="0" fromWordArt="0" anchor="ctr" anchorCtr="0" forceAA="0" compatLnSpc="1">
-                        <a:prstTxWarp prst="textNoShape">
-                          <a:avLst/>
-                        </a:prstTxWarp>
-                        <a:noAutofit/>
-                      </wps:bodyPr>
-                    </wps:wsp>
-                  </a:graphicData>
-                </a:graphic>
-                <wp14:sizeRelH relativeFrom="margin">
-                  <wp14:pctWidth>0</wp14:pctWidth>
-                </wp14:sizeRelH>
-                <wp14:sizeRelV relativeFrom="margin">
-                  <wp14:pctHeight>0</wp14:pctHeight>
-                </wp14:sizeRelV>
-              </wp:anchor>
-            </w:drawing>
-          </mc:Choice>
-          <mc:Fallback>
-            <w:pict>
-              <v:rect w14:anchorId="392FCF6E" id="Rectangle 8" o:spid="_x0000_s1027" style="position:absolute;margin-left:218.95pt;margin-top:10.95pt;width:246.95pt;height:157.7pt;z-index:-251645952;visibility:visible;mso-wrap-style:square;mso-width-percent:0;mso-height-percent:0;mso-wrap-distance-left:9pt;mso-wrap-distance-top:0;mso-wrap-distance-right:9pt;mso-wrap-distance-bottom:0;mso-position-horizontal:absolute;mso-position-horizontal-relative:text;mso-position-vertical:absolute;mso-position-vertical-relative:text;mso-width-percent:0;mso-height-percent:0;mso-width-relative:margin;mso-height-relative:margin;v-text-anchor:middle" o:gfxdata="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" fillcolor="red" strokecolor="#1f3763 [1604]" strokeweight="1pt">
-                <v:textbox>
-                  <w:txbxContent>
-                    <w:p>
-                      <w:pPr>
-                        <w:jc w:val="center"/>
-                      </w:pPr>
-                      <w:r>
-                        <w:t>Options window with grouping circles</w:t>
-                      </w:r>
-                    </w:p>
-                  </w:txbxContent>
-                </v:textbox>
-                <w10:wrap type="tight"/>
-              </v:rect>
-            </w:pict>
-          </mc:Fallback>
-        </mc:AlternateContent>
-      </w:r>
-      <w:r>
-        <w:t>You may have a large set of Dark files in one directory but not want, or be able, to combine them all into a single master file.  For example, they may be different binning levels, or different exposure times.</w:t>
-      </w:r>
-    </w:p>
-    <w:p>
-      <w:r>
-        <w:t xml:space="preserve">On the Options tab, you can select “Group by size”, “Group by exposure”, and “Group by temperature”. These are not </w:t>
-      </w:r>
-      <w:r>
-        <w:t>mutually exclusive</w:t>
-      </w:r>
-      <w:r>
-        <w:t xml:space="preserve">; you can select any combination of these settings.  If selected, the program will process your files in groups and produce a separate master file for each group. Instead of prompting you for a single output file to produce, the program will prompt you for a </w:t>
-      </w:r>
-      <w:r>
-        <w:rPr>
-          <w:i/>
-          <w:iCs/>
-        </w:rPr>
-        <w:t>directory</w:t>
-      </w:r>
-      <w:r>
-        <w:t xml:space="preserve"> to receive all the created </w:t>
-      </w:r>
-      <w:r>
-        <w:t xml:space="preserve">master </w:t>
-      </w:r>
-      <w:r>
-        <w:t>files.</w:t>
-      </w:r>
-    </w:p>
-    <w:p>
-      <w:r>
-        <w:t xml:space="preserve">If you select exposure or temperature grouping, you also </w:t>
-      </w:r>
-      <w:r>
-        <w:t xml:space="preserve">must </w:t>
-      </w:r>
-      <w:r>
-        <w:t>specify a tolerance that the program will use to consider two files to be the same.  For example, if you are grouping by temperature, you probably want files with a temperature of -4.9</w:t>
-      </w:r>
-      <w:r>
-        <w:t>°, -5.0°, and -5.1° to all be combined and considered to be a temperature of -5°.  If you set the tolerance too large you may include unwanted files.  A value of about 10% usually provides good results.  For exposure grouping, your camera should be producing consistent exposure times, so a small tolerance like 1% to 5% is best.</w:t>
-      </w:r>
-    </w:p>
-    <w:p>
-      <w:pPr>
-        <w:pStyle w:val="Heading1"/>
-      </w:pPr>
-      <w:r>
-        <w:t xml:space="preserve">Automatic Selection of </w:t>
-      </w:r>
-      <w:r>
-        <w:t>Precalibration</w:t>
-      </w:r>
-      <w:r>
-        <w:t xml:space="preserve"> Bias Files</w:t>
-      </w:r>
-    </w:p>
-    <w:p>
-      <w:r>
-        <w:rPr>
-          <w:noProof/>
-        </w:rPr>
-        <mc:AlternateContent>
-          <mc:Choice Requires="wps">
-            <w:drawing>
-              <wp:anchor distT="0" distB="0" distL="114300" distR="114300" simplePos="0" relativeHeight="251671552" behindDoc="1" locked="0" layoutInCell="1" allowOverlap="1" wp14:anchorId="352D87E1" wp14:editId="726672D3">
-                <wp:simplePos x="0" y="0"/>
-                <wp:positionH relativeFrom="column">
-                  <wp:posOffset>3073400</wp:posOffset>
-                </wp:positionH>
-                <wp:positionV relativeFrom="paragraph">
-                  <wp:posOffset>150283</wp:posOffset>
-                </wp:positionV>
-                <wp:extent cx="3227832" cy="2057400"/>
-                <wp:effectExtent l="0" t="0" r="10795" b="12700"/>
-                <wp:wrapTight wrapText="bothSides">
-                  <wp:wrapPolygon edited="0">
-                    <wp:start x="0" y="0"/>
-                    <wp:lineTo x="0" y="21600"/>
-                    <wp:lineTo x="21587" y="21600"/>
-                    <wp:lineTo x="21587" y="0"/>
-                    <wp:lineTo x="0" y="0"/>
-                  </wp:wrapPolygon>
-                </wp:wrapTight>
-                <wp:docPr id="9" name="Rectangle 9"/>
-                <wp:cNvGraphicFramePr/>
-                <a:graphic xmlns:a="http://schemas.openxmlformats.org/drawingml/2006/main">
-                  <a:graphicData uri="http://schemas.microsoft.com/office/word/2010/wordprocessingShape">
-                    <wps:wsp>
-                      <wps:cNvSpPr/>
-                      <wps:spPr>
-                        <a:xfrm>
-                          <a:off x="0" y="0"/>
-                          <a:ext cx="3227832" cy="2057400"/>
-                        </a:xfrm>
-                        <a:prstGeom prst="rect">
-                          <a:avLst/>
-                        </a:prstGeom>
-                        <a:solidFill>
-                          <a:srgbClr val="FF0000"/>
-                        </a:solidFill>
-                      </wps:spPr>
-                      <wps:style>
-                        <a:lnRef idx="2">
-                          <a:schemeClr val="accent1">
-                            <a:shade val="50000"/>
-                          </a:schemeClr>
-                        </a:lnRef>
-                        <a:fillRef idx="1">
-                          <a:schemeClr val="accent1"/>
-                        </a:fillRef>
-                        <a:effectRef idx="0">
-                          <a:schemeClr val="accent1"/>
-                        </a:effectRef>
-                        <a:fontRef idx="minor">
-                          <a:schemeClr val="lt1"/>
-                        </a:fontRef>
-                      </wps:style>
-                      <wps:txbx>
-                        <w:txbxContent>
-                          <w:p>
-                            <w:pPr>
-                              <w:jc w:val="center"/>
-                            </w:pPr>
-                            <w:r>
-                              <w:t>Options tab with Auto Directory highlighted</w:t>
-                            </w:r>
-                          </w:p>
-                        </w:txbxContent>
-                      </wps:txbx>
-                      <wps:bodyPr rot="0" spcFirstLastPara="0" vertOverflow="overflow" horzOverflow="overflow" vert="horz" wrap="square" lIns="91440" tIns="45720" rIns="91440" bIns="45720" numCol="1" spcCol="0" rtlCol="0" fromWordArt="0" anchor="ctr" anchorCtr="0" forceAA="0" compatLnSpc="1">
-                        <a:prstTxWarp prst="textNoShape">
-                          <a:avLst/>
-                        </a:prstTxWarp>
-                        <a:noAutofit/>
-                      </wps:bodyPr>
-                    </wps:wsp>
-                  </a:graphicData>
-                </a:graphic>
-                <wp14:sizeRelH relativeFrom="margin">
-                  <wp14:pctWidth>0</wp14:pctWidth>
-                </wp14:sizeRelH>
-              </wp:anchor>
-            </w:drawing>
-          </mc:Choice>
-          <mc:Fallback>
-            <w:pict>
-              <v:rect w14:anchorId="352D87E1" id="Rectangle 9" o:spid="_x0000_s1028" style="position:absolute;margin-left:242pt;margin-top:11.85pt;width:254.15pt;height:162pt;z-index:-251644928;visibility:visible;mso-wrap-style:square;mso-width-percent:0;mso-wrap-distance-left:9pt;mso-wrap-distance-top:0;mso-wrap-distance-right:9pt;mso-wrap-distance-bottom:0;mso-position-horizontal:absolute;mso-position-horizontal-relative:text;mso-position-vertical:absolute;mso-position-vertical-relative:text;mso-width-percent:0;mso-width-relative:margin;v-text-anchor:middle" o:gfxdata="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" fillcolor="red" strokecolor="#1f3763 [1604]" strokeweight="1pt">
-                <v:textbox>
-                  <w:txbxContent>
-                    <w:p>
-                      <w:pPr>
-                        <w:jc w:val="center"/>
-                      </w:pPr>
-                      <w:r>
-                        <w:t>Options tab with Auto Directory highlighted</w:t>
-                      </w:r>
-                    </w:p>
-                  </w:txbxContent>
-                </v:textbox>
-                <w10:wrap type="tight"/>
-              </v:rect>
-            </w:pict>
-          </mc:Fallback>
-        </mc:AlternateContent>
-      </w:r>
-      <w:r>
-        <w:t xml:space="preserve">If you are precalibrating your dark frames with a bias frame (see above for when this is appropriate), </w:t>
-      </w:r>
-      <w:r>
-        <w:t>you might have a folder with several master bias frames, taken with different binning levels and at different temperatures. T</w:t>
-      </w:r>
-      <w:r>
-        <w:t xml:space="preserve">he program can </w:t>
-      </w:r>
-      <w:r>
-        <w:t xml:space="preserve">automatically </w:t>
-      </w:r>
-      <w:r>
-        <w:t xml:space="preserve">select the best bias frame from </w:t>
-      </w:r>
-      <w:r>
-        <w:t>this</w:t>
-      </w:r>
-      <w:r>
-        <w:t xml:space="preserve"> library of bias frames. </w:t>
-      </w:r>
-    </w:p>
-    <w:p>
-      <w:r>
-        <w:t>On the Options pane</w:t>
-      </w:r>
-      <w:r>
-        <w:t xml:space="preserve">, </w:t>
-      </w:r>
-      <w:r>
-        <w:t>select “Auto from Directory” as your precalibration method and click “Set Dir” to specify the directory containing all your bias files.  The program will then automatically select the best bias file (</w:t>
-      </w:r>
-      <w:r>
-        <w:t>the file</w:t>
-      </w:r>
-      <w:r>
-        <w:t xml:space="preserve"> with the correct binning and closest to the temperature of your darks).  If the folder contains files other than Bias files, you can click “Bias files only” to have the search consider only the bias files.  </w:t>
-      </w:r>
-    </w:p>
-    <w:p>
-      <w:pPr>
-        <w:pStyle w:val="Heading1"/>
-        <w:rPr>
-          <w14:shadow w14:blurRad="50800" w14:dist="38100" w14:dir="2700000" w14:sx="100000" w14:sy="100000" w14:kx="0" w14:ky="0" w14:algn="tl">
-            <w14:srgbClr w14:val="000000">
-              <w14:alpha w14:val="60000"/>
-            </w14:srgbClr>
-          </w14:shadow>
-        </w:rPr>
-      </w:pPr>
-      <w:r>
-        <w:lastRenderedPageBreak/>
-        <w:t>U</w:t>
-      </w:r>
-      <w:r>
-        <w:t xml:space="preserve">sing the </w:t>
-      </w:r>
-      <w:r>
-        <w:t>C</w:t>
-      </w:r>
-      <w:r>
-        <w:t xml:space="preserve">ommand </w:t>
-      </w:r>
-      <w:r>
-        <w:t>L</w:t>
-      </w:r>
-      <w:r>
-        <w:t>ine</w:t>
       </w:r>
     </w:p>
     <w:p>
@@ -3428,33 +3011,32 @@
           <w:noProof/>
         </w:rPr>
         <w:drawing>
-          <wp:anchor distT="0" distB="0" distL="114300" distR="114300" simplePos="0" relativeHeight="251665408" behindDoc="1" locked="0" layoutInCell="1" allowOverlap="1" wp14:anchorId="1CBFCE8A" wp14:editId="6C0AE19D">
+          <wp:anchor distT="0" distB="0" distL="114300" distR="114300" simplePos="0" relativeHeight="251673600" behindDoc="1" locked="0" layoutInCell="1" allowOverlap="1" wp14:anchorId="0D827752" wp14:editId="2F3BCCF7">
             <wp:simplePos x="0" y="0"/>
             <wp:positionH relativeFrom="column">
-              <wp:posOffset>2620010</wp:posOffset>
+              <wp:align>right</wp:align>
             </wp:positionH>
             <wp:positionV relativeFrom="paragraph">
-              <wp:posOffset>259715</wp:posOffset>
+              <wp:posOffset>146050</wp:posOffset>
             </wp:positionV>
-            <wp:extent cx="3200400" cy="2387600"/>
-            <wp:effectExtent l="190500" t="139700" r="139700" b="190500"/>
+            <wp:extent cx="3200400" cy="2139696"/>
+            <wp:effectExtent l="0" t="0" r="0" b="0"/>
             <wp:wrapTight wrapText="bothSides">
               <wp:wrapPolygon edited="0">
-                <wp:start x="-429" y="-1264"/>
-                <wp:lineTo x="-1286" y="-1034"/>
-                <wp:lineTo x="-1286" y="21715"/>
-                <wp:lineTo x="-771" y="22864"/>
-                <wp:lineTo x="-429" y="23209"/>
-                <wp:lineTo x="21514" y="23209"/>
-                <wp:lineTo x="21857" y="22864"/>
-                <wp:lineTo x="22457" y="21140"/>
-                <wp:lineTo x="22457" y="804"/>
-                <wp:lineTo x="21943" y="-919"/>
-                <wp:lineTo x="21943" y="-1264"/>
-                <wp:lineTo x="-429" y="-1264"/>
+                <wp:start x="0" y="0"/>
+                <wp:lineTo x="0" y="21414"/>
+                <wp:lineTo x="21514" y="21414"/>
+                <wp:lineTo x="21514" y="0"/>
+                <wp:lineTo x="0" y="0"/>
               </wp:wrapPolygon>
             </wp:wrapTight>
-            <wp:docPr id="7" name="Picture 7"/>
+            <wp:docPr id="11" name="Picture 11">
+              <a:extLst xmlns:a="http://schemas.openxmlformats.org/drawingml/2006/main">
+                <a:ext uri="{C183D7F6-B498-43B3-948B-1728B52AA6E4}">
+                  <adec:decorative xmlns:adec="http://schemas.microsoft.com/office/drawing/2017/decorative" val="1"/>
+                </a:ext>
+              </a:extLst>
+            </wp:docPr>
             <wp:cNvGraphicFramePr>
               <a:graphicFrameLocks xmlns:a="http://schemas.openxmlformats.org/drawingml/2006/main" noChangeAspect="1"/>
             </wp:cNvGraphicFramePr>
@@ -3462,11 +3044,11 @@
               <a:graphicData uri="http://schemas.openxmlformats.org/drawingml/2006/picture">
                 <pic:pic xmlns:pic="http://schemas.openxmlformats.org/drawingml/2006/picture">
                   <pic:nvPicPr>
-                    <pic:cNvPr id="7" name="CommandLine.png"/>
+                    <pic:cNvPr id="11" name="OptionsGrouping.png"/>
                     <pic:cNvPicPr/>
                   </pic:nvPicPr>
                   <pic:blipFill>
-                    <a:blip r:embed="rId10">
+                    <a:blip r:embed="rId11" cstate="print">
                       <a:extLst>
                         <a:ext uri="{28A0092B-C50C-407E-A947-70E740481C1C}">
                           <a14:useLocalDpi xmlns:a14="http://schemas.microsoft.com/office/drawing/2010/main" val="0"/>
@@ -3480,21 +3062,297 @@
                   <pic:spPr>
                     <a:xfrm>
                       <a:off x="0" y="0"/>
-                      <a:ext cx="3200400" cy="2387600"/>
+                      <a:ext cx="3200400" cy="2139696"/>
                     </a:xfrm>
                     <a:prstGeom prst="rect">
                       <a:avLst/>
                     </a:prstGeom>
-                    <a:effectLst>
-                      <a:glow rad="127000">
-                        <a:srgbClr val="FF0000"/>
-                      </a:glow>
-                      <a:outerShdw blurRad="50800" dist="38100" dir="8100000" algn="tr" rotWithShape="0">
-                        <a:prstClr val="black">
-                          <a:alpha val="40000"/>
-                        </a:prstClr>
-                      </a:outerShdw>
-                    </a:effectLst>
+                  </pic:spPr>
+                </pic:pic>
+              </a:graphicData>
+            </a:graphic>
+            <wp14:sizeRelH relativeFrom="margin">
+              <wp14:pctWidth>0</wp14:pctWidth>
+            </wp14:sizeRelH>
+            <wp14:sizeRelV relativeFrom="margin">
+              <wp14:pctHeight>0</wp14:pctHeight>
+            </wp14:sizeRelV>
+          </wp:anchor>
+        </w:drawing>
+      </w:r>
+      <w:r>
+        <w:t>You may have a large set of Dark files in one directory but not want, or be able, to combine them all into a single master file.  For example, they may be different binning levels, or different exposure times.</w:t>
+      </w:r>
+    </w:p>
+    <w:p>
+      <w:r>
+        <w:t xml:space="preserve">On the Options tab, you can select “Group by size”, “Group by exposure”, and “Group by temperature”. These are not </w:t>
+      </w:r>
+      <w:r>
+        <w:t>mutually exclusive</w:t>
+      </w:r>
+      <w:r>
+        <w:t xml:space="preserve">; you can select any </w:t>
+      </w:r>
+      <w:r>
+        <w:lastRenderedPageBreak/>
+        <w:t xml:space="preserve">combination of these settings.  If selected, the program will process your files in groups and produce a separate master file for each group. Instead of prompting you for a single output file to produce, the program will prompt you for a </w:t>
+      </w:r>
+      <w:r>
+        <w:rPr>
+          <w:i/>
+          <w:iCs/>
+        </w:rPr>
+        <w:t>directory</w:t>
+      </w:r>
+      <w:r>
+        <w:t xml:space="preserve"> to receive all the created </w:t>
+      </w:r>
+      <w:r>
+        <w:t xml:space="preserve">master </w:t>
+      </w:r>
+      <w:r>
+        <w:t>files.</w:t>
+      </w:r>
+    </w:p>
+    <w:p>
+      <w:r>
+        <w:t xml:space="preserve">If you select exposure or temperature grouping, you also </w:t>
+      </w:r>
+      <w:r>
+        <w:t xml:space="preserve">must </w:t>
+      </w:r>
+      <w:r>
+        <w:t>specify a tolerance that the program will use to consider two files to be the same.  For example, if you are grouping by temperature, you probably want files with a temperature of -4.9</w:t>
+      </w:r>
+      <w:r>
+        <w:t>°, -5.0°, and -5.1° to all be combined and considered to be a temperature of -5°.  If you set the tolerance too large you may include unwanted files.  A value of about 10% usually provides good results.  For exposure grouping, your camera should be producing consistent exposure times, so a small tolerance like 1% to 5% is best.</w:t>
+      </w:r>
+    </w:p>
+    <w:p>
+      <w:pPr>
+        <w:pStyle w:val="Heading1"/>
+      </w:pPr>
+      <w:r>
+        <w:t xml:space="preserve">Automatic Selection of </w:t>
+      </w:r>
+      <w:r>
+        <w:t>Precalibration</w:t>
+      </w:r>
+      <w:r>
+        <w:t xml:space="preserve"> Bias Files</w:t>
+      </w:r>
+    </w:p>
+    <w:p>
+      <w:r>
+        <w:rPr>
+          <w:noProof/>
+        </w:rPr>
+        <w:drawing>
+          <wp:anchor distT="0" distB="0" distL="114300" distR="114300" simplePos="0" relativeHeight="251674624" behindDoc="1" locked="0" layoutInCell="1" allowOverlap="1" wp14:anchorId="79AFF5E2" wp14:editId="3EAEA924">
+            <wp:simplePos x="0" y="0"/>
+            <wp:positionH relativeFrom="column">
+              <wp:align>right</wp:align>
+            </wp:positionH>
+            <wp:positionV relativeFrom="paragraph">
+              <wp:posOffset>155575</wp:posOffset>
+            </wp:positionV>
+            <wp:extent cx="3200400" cy="2139696"/>
+            <wp:effectExtent l="0" t="0" r="0" b="0"/>
+            <wp:wrapTight wrapText="bothSides">
+              <wp:wrapPolygon edited="0">
+                <wp:start x="0" y="0"/>
+                <wp:lineTo x="0" y="21414"/>
+                <wp:lineTo x="21514" y="21414"/>
+                <wp:lineTo x="21514" y="0"/>
+                <wp:lineTo x="0" y="0"/>
+              </wp:wrapPolygon>
+            </wp:wrapTight>
+            <wp:docPr id="12" name="Picture 12">
+              <a:extLst xmlns:a="http://schemas.openxmlformats.org/drawingml/2006/main">
+                <a:ext uri="{C183D7F6-B498-43B3-948B-1728B52AA6E4}">
+                  <adec:decorative xmlns:adec="http://schemas.microsoft.com/office/drawing/2017/decorative" val="1"/>
+                </a:ext>
+              </a:extLst>
+            </wp:docPr>
+            <wp:cNvGraphicFramePr>
+              <a:graphicFrameLocks xmlns:a="http://schemas.openxmlformats.org/drawingml/2006/main" noChangeAspect="1"/>
+            </wp:cNvGraphicFramePr>
+            <a:graphic xmlns:a="http://schemas.openxmlformats.org/drawingml/2006/main">
+              <a:graphicData uri="http://schemas.openxmlformats.org/drawingml/2006/picture">
+                <pic:pic xmlns:pic="http://schemas.openxmlformats.org/drawingml/2006/picture">
+                  <pic:nvPicPr>
+                    <pic:cNvPr id="12" name="OptionsAutoBias.png"/>
+                    <pic:cNvPicPr/>
+                  </pic:nvPicPr>
+                  <pic:blipFill>
+                    <a:blip r:embed="rId12" cstate="print">
+                      <a:extLst>
+                        <a:ext uri="{28A0092B-C50C-407E-A947-70E740481C1C}">
+                          <a14:useLocalDpi xmlns:a14="http://schemas.microsoft.com/office/drawing/2010/main" val="0"/>
+                        </a:ext>
+                      </a:extLst>
+                    </a:blip>
+                    <a:stretch>
+                      <a:fillRect/>
+                    </a:stretch>
+                  </pic:blipFill>
+                  <pic:spPr>
+                    <a:xfrm>
+                      <a:off x="0" y="0"/>
+                      <a:ext cx="3200400" cy="2139696"/>
+                    </a:xfrm>
+                    <a:prstGeom prst="rect">
+                      <a:avLst/>
+                    </a:prstGeom>
+                  </pic:spPr>
+                </pic:pic>
+              </a:graphicData>
+            </a:graphic>
+            <wp14:sizeRelH relativeFrom="margin">
+              <wp14:pctWidth>0</wp14:pctWidth>
+            </wp14:sizeRelH>
+            <wp14:sizeRelV relativeFrom="margin">
+              <wp14:pctHeight>0</wp14:pctHeight>
+            </wp14:sizeRelV>
+          </wp:anchor>
+        </w:drawing>
+      </w:r>
+      <w:r>
+        <w:t xml:space="preserve">If you are precalibrating your dark frames with a bias frame (see above for when this is appropriate), </w:t>
+      </w:r>
+      <w:r>
+        <w:t>you might have a folder with several master bias frames, taken with different binning levels and at different temperatures. T</w:t>
+      </w:r>
+      <w:r>
+        <w:t xml:space="preserve">he program can </w:t>
+      </w:r>
+      <w:r>
+        <w:t xml:space="preserve">automatically </w:t>
+      </w:r>
+      <w:r>
+        <w:t xml:space="preserve">select the best bias frame from </w:t>
+      </w:r>
+      <w:r>
+        <w:t>this</w:t>
+      </w:r>
+      <w:r>
+        <w:t xml:space="preserve"> library of bias frames. </w:t>
+      </w:r>
+    </w:p>
+    <w:p>
+      <w:r>
+        <w:t>On the Options pane</w:t>
+      </w:r>
+      <w:r>
+        <w:t xml:space="preserve">, </w:t>
+      </w:r>
+      <w:r>
+        <w:t>select “Auto from Directory” as your precalibration method and click “Set Dir” to specify the directory containing all your bias files.  The program will then automatically select the best bias file (</w:t>
+      </w:r>
+      <w:r>
+        <w:t>the file</w:t>
+      </w:r>
+      <w:r>
+        <w:t xml:space="preserve"> with the correct binning and closest to the temperature of your darks).  If the folder contains files other than Bias files, you can click “Bias files only” to have the search consider only the bias files.  </w:t>
+      </w:r>
+    </w:p>
+    <w:p>
+      <w:pPr>
+        <w:pStyle w:val="Heading1"/>
+        <w:rPr>
+          <w14:shadow w14:blurRad="50800" w14:dist="38100" w14:dir="2700000" w14:sx="100000" w14:sy="100000" w14:kx="0" w14:ky="0" w14:algn="tl">
+            <w14:srgbClr w14:val="000000">
+              <w14:alpha w14:val="60000"/>
+            </w14:srgbClr>
+          </w14:shadow>
+        </w:rPr>
+      </w:pPr>
+      <w:r>
+        <w:lastRenderedPageBreak/>
+        <w:t>U</w:t>
+      </w:r>
+      <w:r>
+        <w:t xml:space="preserve">sing the </w:t>
+      </w:r>
+      <w:r>
+        <w:t>C</w:t>
+      </w:r>
+      <w:r>
+        <w:t xml:space="preserve">ommand </w:t>
+      </w:r>
+      <w:r>
+        <w:t>L</w:t>
+      </w:r>
+      <w:r>
+        <w:t>ine</w:t>
+      </w:r>
+    </w:p>
+    <w:p>
+      <w:pPr>
+        <w:keepNext/>
+      </w:pPr>
+      <w:r>
+        <w:rPr>
+          <w:noProof/>
+        </w:rPr>
+        <w:drawing>
+          <wp:anchor distT="0" distB="0" distL="114300" distR="114300" simplePos="0" relativeHeight="251675648" behindDoc="1" locked="0" layoutInCell="1" allowOverlap="1" wp14:anchorId="349967AB" wp14:editId="63E8B9EC">
+            <wp:simplePos x="0" y="0"/>
+            <wp:positionH relativeFrom="column">
+              <wp:align>right</wp:align>
+            </wp:positionH>
+            <wp:positionV relativeFrom="paragraph">
+              <wp:posOffset>146050</wp:posOffset>
+            </wp:positionV>
+            <wp:extent cx="3200400" cy="2423160"/>
+            <wp:effectExtent l="0" t="0" r="0" b="2540"/>
+            <wp:wrapTight wrapText="bothSides">
+              <wp:wrapPolygon edited="0">
+                <wp:start x="0" y="0"/>
+                <wp:lineTo x="0" y="21509"/>
+                <wp:lineTo x="21514" y="21509"/>
+                <wp:lineTo x="21514" y="0"/>
+                <wp:lineTo x="0" y="0"/>
+              </wp:wrapPolygon>
+            </wp:wrapTight>
+            <wp:docPr id="13" name="Picture 13">
+              <a:extLst xmlns:a="http://schemas.openxmlformats.org/drawingml/2006/main">
+                <a:ext uri="{C183D7F6-B498-43B3-948B-1728B52AA6E4}">
+                  <adec:decorative xmlns:adec="http://schemas.microsoft.com/office/drawing/2017/decorative" val="1"/>
+                </a:ext>
+              </a:extLst>
+            </wp:docPr>
+            <wp:cNvGraphicFramePr>
+              <a:graphicFrameLocks xmlns:a="http://schemas.openxmlformats.org/drawingml/2006/main" noChangeAspect="1"/>
+            </wp:cNvGraphicFramePr>
+            <a:graphic xmlns:a="http://schemas.openxmlformats.org/drawingml/2006/main">
+              <a:graphicData uri="http://schemas.openxmlformats.org/drawingml/2006/picture">
+                <pic:pic xmlns:pic="http://schemas.openxmlformats.org/drawingml/2006/picture">
+                  <pic:nvPicPr>
+                    <pic:cNvPr id="13" name="CmdLineHelp.png"/>
+                    <pic:cNvPicPr/>
+                  </pic:nvPicPr>
+                  <pic:blipFill>
+                    <a:blip r:embed="rId13">
+                      <a:extLst>
+                        <a:ext uri="{28A0092B-C50C-407E-A947-70E740481C1C}">
+                          <a14:useLocalDpi xmlns:a14="http://schemas.microsoft.com/office/drawing/2010/main" val="0"/>
+                        </a:ext>
+                      </a:extLst>
+                    </a:blip>
+                    <a:stretch>
+                      <a:fillRect/>
+                    </a:stretch>
+                  </pic:blipFill>
+                  <pic:spPr>
+                    <a:xfrm>
+                      <a:off x="0" y="0"/>
+                      <a:ext cx="3200400" cy="2423160"/>
+                    </a:xfrm>
+                    <a:prstGeom prst="rect">
+                      <a:avLst/>
+                    </a:prstGeom>
                   </pic:spPr>
                 </pic:pic>
               </a:graphicData>

</xml_diff>

<commit_message>
Updated manual for clustering-based grouping
</commit_message>
<xml_diff>
--- a/docs/manual.docx
+++ b/docs/manual.docx
@@ -468,7 +468,13 @@
     </w:p>
     <w:p>
       <w:r>
-        <w:t>So, if you are doing dark-frame scaling, you would normally use bias frames to calibrate the dark frames, and then subtract both the bias frames and the scaled dark frames from your main images.</w:t>
+        <w:t xml:space="preserve">So, if you are doing dark-frame scaling, you would normally </w:t>
+      </w:r>
+      <w:r>
+        <w:t>a</w:t>
+      </w:r>
+      <w:r>
+        <w:t xml:space="preserve"> bias frame to calibrate the dark frames, and then subtract both the bias frames and the scaled dark frames from your main images.</w:t>
       </w:r>
       <w:r>
         <w:t xml:space="preserve">  If you are not doing dark-frame scaling, don’t precalibrate the darks, and don’t use a bias with your main images (since the bias correction is still included in the darks).</w:t>
@@ -2140,6 +2146,12 @@
                 <w:rFonts w:cstheme="minorHAnsi"/>
               </w:rPr>
               <w:t>.0.</w:t>
+            </w:r>
+            <w:r>
+              <w:rPr>
+                <w:rFonts w:cstheme="minorHAnsi"/>
+              </w:rPr>
+              <w:t xml:space="preserve"> A threshold of 2.0 will work well most of the time.</w:t>
             </w:r>
           </w:p>
         </w:tc>
@@ -2345,29 +2357,29 @@
           <w:noProof/>
         </w:rPr>
         <w:drawing>
-          <wp:anchor distT="0" distB="0" distL="114300" distR="114300" simplePos="0" relativeHeight="251663360" behindDoc="1" locked="0" layoutInCell="1" allowOverlap="1" wp14:anchorId="093911CF" wp14:editId="799F73CB">
+          <wp:anchor distT="0" distB="0" distL="114300" distR="114300" simplePos="0" relativeHeight="251663360" behindDoc="1" locked="0" layoutInCell="1" allowOverlap="1" wp14:anchorId="093911CF" wp14:editId="32C6E9C3">
             <wp:simplePos x="0" y="0"/>
             <wp:positionH relativeFrom="column">
-              <wp:posOffset>2603500</wp:posOffset>
+              <wp:align>right</wp:align>
             </wp:positionH>
             <wp:positionV relativeFrom="paragraph">
               <wp:posOffset>197485</wp:posOffset>
             </wp:positionV>
-            <wp:extent cx="3200400" cy="1974850"/>
-            <wp:effectExtent l="88900" t="25400" r="25400" b="95250"/>
+            <wp:extent cx="3204934" cy="1975104"/>
+            <wp:effectExtent l="88900" t="25400" r="20955" b="95250"/>
             <wp:wrapTight wrapText="bothSides">
               <wp:wrapPolygon edited="0">
-                <wp:start x="-343" y="-278"/>
-                <wp:lineTo x="-600" y="-139"/>
-                <wp:lineTo x="-600" y="22086"/>
-                <wp:lineTo x="-343" y="22503"/>
-                <wp:lineTo x="21514" y="22503"/>
-                <wp:lineTo x="21600" y="22086"/>
-                <wp:lineTo x="21686" y="20003"/>
-                <wp:lineTo x="21686" y="2084"/>
-                <wp:lineTo x="21429" y="0"/>
-                <wp:lineTo x="21429" y="-278"/>
-                <wp:lineTo x="-343" y="-278"/>
+                <wp:start x="-342" y="-278"/>
+                <wp:lineTo x="-599" y="-139"/>
+                <wp:lineTo x="-599" y="22086"/>
+                <wp:lineTo x="-342" y="22503"/>
+                <wp:lineTo x="21484" y="22503"/>
+                <wp:lineTo x="21570" y="22086"/>
+                <wp:lineTo x="21656" y="20003"/>
+                <wp:lineTo x="21656" y="2084"/>
+                <wp:lineTo x="21399" y="0"/>
+                <wp:lineTo x="21399" y="-278"/>
+                <wp:lineTo x="-342" y="-278"/>
               </wp:wrapPolygon>
             </wp:wrapTight>
             <wp:docPr id="5" name="Picture 5"/>
@@ -2396,7 +2408,7 @@
                   <pic:spPr>
                     <a:xfrm>
                       <a:off x="0" y="0"/>
-                      <a:ext cx="3200400" cy="1974850"/>
+                      <a:ext cx="3204934" cy="1975104"/>
                     </a:xfrm>
                     <a:prstGeom prst="rect">
                       <a:avLst/>
@@ -2516,20 +2528,20 @@
         <w:pStyle w:val="Heading3"/>
       </w:pPr>
       <w:r>
+        <w:t>Default Combination Algorithm</w:t>
+      </w:r>
+    </w:p>
+    <w:p>
+      <w:r>
+        <w:t>In this section you select the combination algorithm (Mean, Median, Min/Max Clip, or Sigma Clip) as described above. For the Min/Max and Sigma options you also specify the relevant numeric parameter, as described above.</w:t>
+      </w:r>
+    </w:p>
+    <w:p>
+      <w:pPr>
+        <w:pStyle w:val="Heading3"/>
+      </w:pPr>
+      <w:r>
         <w:lastRenderedPageBreak/>
-        <w:t>Default Combination Algorithm</w:t>
-      </w:r>
-    </w:p>
-    <w:p>
-      <w:r>
-        <w:t>In this section you select the combination algorithm (Mean, Median, Min/Max Clip, or Sigma Clip) as described above. For the Min/Max and Sigma options you also specify the relevant numeric parameter, as described above.</w:t>
-      </w:r>
-    </w:p>
-    <w:p>
-      <w:pPr>
-        <w:pStyle w:val="Heading3"/>
-      </w:pPr>
-      <w:r>
         <w:t>Process Multiple Files at Once, Grouped by Attribute</w:t>
       </w:r>
     </w:p>
@@ -2790,45 +2802,42 @@
         <w:t>However, s</w:t>
       </w:r>
       <w:r>
-        <w:t xml:space="preserve">ome acquisition </w:t>
-      </w:r>
+        <w:t xml:space="preserve">ome acquisition programs don’t set that </w:t>
+      </w:r>
+      <w:r>
+        <w:t>metadata</w:t>
+      </w:r>
+      <w:r>
+        <w:t xml:space="preserve"> correctly, so if you are certain the files you have picked are </w:t>
+      </w:r>
+      <w:r>
+        <w:t>Dark</w:t>
+      </w:r>
+      <w:r>
+        <w:t xml:space="preserve"> files</w:t>
+      </w:r>
+      <w:r>
+        <w:t xml:space="preserve"> but </w:t>
+      </w:r>
+      <w:r>
+        <w:t xml:space="preserve">MasterDarkMaker </w:t>
+      </w:r>
+      <w:r>
+        <w:t>thinks they are not</w:t>
+      </w:r>
+      <w:r>
+        <w:t xml:space="preserve">, you can </w:t>
+      </w:r>
+      <w:r>
+        <w:t>click</w:t>
+      </w:r>
+      <w:r>
+        <w:t xml:space="preserve"> the “Ignore FITS file type” checkbox to bypass this check.</w:t>
+      </w:r>
+    </w:p>
+    <w:p>
       <w:r>
         <w:lastRenderedPageBreak/>
-        <w:t xml:space="preserve">programs don’t set that </w:t>
-      </w:r>
-      <w:r>
-        <w:t>metadata</w:t>
-      </w:r>
-      <w:r>
-        <w:t xml:space="preserve"> correctly, so if you are certain the files you have picked are </w:t>
-      </w:r>
-      <w:r>
-        <w:t>Dark</w:t>
-      </w:r>
-      <w:r>
-        <w:t xml:space="preserve"> files</w:t>
-      </w:r>
-      <w:r>
-        <w:t xml:space="preserve"> but </w:t>
-      </w:r>
-      <w:r>
-        <w:t xml:space="preserve">MasterDarkMaker </w:t>
-      </w:r>
-      <w:r>
-        <w:t>thinks they are not</w:t>
-      </w:r>
-      <w:r>
-        <w:t xml:space="preserve">, you can </w:t>
-      </w:r>
-      <w:r>
-        <w:t>click</w:t>
-      </w:r>
-      <w:r>
-        <w:t xml:space="preserve"> the “Ignore FITS file type” checkbox to bypass this check.</w:t>
-      </w:r>
-    </w:p>
-    <w:p>
-      <w:r>
         <w:t>The “Combine Selected” button will be enabled once you have files selected and valid parameters chosen.  If it is not enabled, something is not valid in your setup.  The problem could be:</w:t>
       </w:r>
     </w:p>
@@ -2920,7 +2929,7 @@
                 <w:noProof/>
               </w:rPr>
               <w:drawing>
-                <wp:anchor distT="0" distB="0" distL="114300" distR="114300" simplePos="0" relativeHeight="251672576" behindDoc="1" locked="0" layoutInCell="1" allowOverlap="1" wp14:anchorId="6F0AF63A" wp14:editId="6BF96295">
+                <wp:anchor distT="0" distB="0" distL="114300" distR="114300" simplePos="0" relativeHeight="251672576" behindDoc="1" locked="0" layoutInCell="1" allowOverlap="1" wp14:anchorId="6F0AF63A" wp14:editId="7CCD623E">
                   <wp:simplePos x="0" y="0"/>
                   <wp:positionH relativeFrom="column">
                     <wp:align>right</wp:align>
@@ -2928,14 +2937,14 @@
                   <wp:positionV relativeFrom="paragraph">
                     <wp:posOffset>146050</wp:posOffset>
                   </wp:positionV>
-                  <wp:extent cx="3200400" cy="2084832"/>
-                  <wp:effectExtent l="0" t="0" r="0" b="0"/>
+                  <wp:extent cx="3199765" cy="2084705"/>
+                  <wp:effectExtent l="0" t="0" r="635" b="0"/>
                   <wp:wrapTight wrapText="bothSides">
                     <wp:wrapPolygon edited="0">
                       <wp:start x="0" y="0"/>
                       <wp:lineTo x="0" y="21449"/>
-                      <wp:lineTo x="21514" y="21449"/>
-                      <wp:lineTo x="21514" y="0"/>
+                      <wp:lineTo x="21519" y="21449"/>
+                      <wp:lineTo x="21519" y="0"/>
                       <wp:lineTo x="0" y="0"/>
                     </wp:wrapPolygon>
                   </wp:wrapTight>
@@ -2971,11 +2980,12 @@
                         <pic:spPr>
                           <a:xfrm>
                             <a:off x="0" y="0"/>
-                            <a:ext cx="3200400" cy="2084832"/>
+                            <a:ext cx="3200057" cy="2084832"/>
                           </a:xfrm>
                           <a:prstGeom prst="rect">
                             <a:avLst/>
                           </a:prstGeom>
+                          <a:effectLst/>
                         </pic:spPr>
                       </pic:pic>
                     </a:graphicData>
@@ -3011,21 +3021,21 @@
           <w:noProof/>
         </w:rPr>
         <w:drawing>
-          <wp:anchor distT="0" distB="0" distL="114300" distR="114300" simplePos="0" relativeHeight="251673600" behindDoc="1" locked="0" layoutInCell="1" allowOverlap="1" wp14:anchorId="0D827752" wp14:editId="2F3BCCF7">
+          <wp:anchor distT="0" distB="0" distL="114300" distR="114300" simplePos="0" relativeHeight="251673600" behindDoc="1" locked="0" layoutInCell="1" allowOverlap="1" wp14:anchorId="0D827752" wp14:editId="60683B96">
             <wp:simplePos x="0" y="0"/>
             <wp:positionH relativeFrom="column">
               <wp:align>right</wp:align>
             </wp:positionH>
             <wp:positionV relativeFrom="paragraph">
-              <wp:posOffset>146050</wp:posOffset>
+              <wp:posOffset>147955</wp:posOffset>
             </wp:positionV>
-            <wp:extent cx="3200400" cy="2139696"/>
-            <wp:effectExtent l="0" t="0" r="0" b="0"/>
+            <wp:extent cx="3200400" cy="2322576"/>
+            <wp:effectExtent l="0" t="0" r="0" b="1905"/>
             <wp:wrapTight wrapText="bothSides">
               <wp:wrapPolygon edited="0">
                 <wp:start x="0" y="0"/>
-                <wp:lineTo x="0" y="21414"/>
-                <wp:lineTo x="21514" y="21414"/>
+                <wp:lineTo x="0" y="21500"/>
+                <wp:lineTo x="21514" y="21500"/>
                 <wp:lineTo x="21514" y="0"/>
                 <wp:lineTo x="0" y="0"/>
               </wp:wrapPolygon>
@@ -3062,11 +3072,12 @@
                   <pic:spPr>
                     <a:xfrm>
                       <a:off x="0" y="0"/>
-                      <a:ext cx="3200400" cy="2139696"/>
+                      <a:ext cx="3200400" cy="2322576"/>
                     </a:xfrm>
                     <a:prstGeom prst="rect">
                       <a:avLst/>
                     </a:prstGeom>
+                    <a:effectLst/>
                   </pic:spPr>
                 </pic:pic>
               </a:graphicData>
@@ -3092,11 +3103,11 @@
         <w:t>mutually exclusive</w:t>
       </w:r>
       <w:r>
-        <w:t xml:space="preserve">; you can select any </w:t>
+        <w:t xml:space="preserve">; you can select any combination of these settings.  If selected, the program will process your files in groups and produce a separate master file for each group. Instead of prompting you for a single </w:t>
       </w:r>
       <w:r>
         <w:lastRenderedPageBreak/>
-        <w:t xml:space="preserve">combination of these settings.  If selected, the program will process your files in groups and produce a separate master file for each group. Instead of prompting you for a single output file to produce, the program will prompt you for a </w:t>
+        <w:t xml:space="preserve">output file to produce, the program will prompt you for a </w:t>
       </w:r>
       <w:r>
         <w:rPr>
@@ -3117,16 +3128,369 @@
     </w:p>
     <w:p>
       <w:r>
-        <w:t xml:space="preserve">If you select exposure or temperature grouping, you also </w:t>
-      </w:r>
-      <w:r>
-        <w:t xml:space="preserve">must </w:t>
-      </w:r>
-      <w:r>
-        <w:t>specify a tolerance that the program will use to consider two files to be the same.  For example, if you are grouping by temperature, you probably want files with a temperature of -4.9</w:t>
-      </w:r>
-      <w:r>
-        <w:t>°, -5.0°, and -5.1° to all be combined and considered to be a temperature of -5°.  If you set the tolerance too large you may include unwanted files.  A value of about 10% usually provides good results.  For exposure grouping, your camera should be producing consistent exposure times, so a small tolerance like 1% to 5% is best.</w:t>
+        <w:t xml:space="preserve">Temperature </w:t>
+      </w:r>
+      <w:r>
+        <w:t xml:space="preserve">and exposure </w:t>
+      </w:r>
+      <w:r>
+        <w:t xml:space="preserve">grouping </w:t>
+      </w:r>
+      <w:r>
+        <w:t>are</w:t>
+      </w:r>
+      <w:r>
+        <w:t xml:space="preserve"> different from size grouping because, while image sizes are fixed values, it is quite possible for temperatures to vary by small amounts between frames. For example, suppose you have files with temperatures of:</w:t>
+      </w:r>
+      <w:r>
+        <w:br/>
+      </w:r>
+    </w:p>
+    <w:tbl>
+      <w:tblPr>
+        <w:tblStyle w:val="TableGrid"/>
+        <w:tblW w:w="0" w:type="auto"/>
+        <w:tblInd w:w="895" w:type="dxa"/>
+        <w:tblBorders>
+          <w:top w:val="none" w:sz="0" w:space="0" w:color="auto"/>
+          <w:left w:val="none" w:sz="0" w:space="0" w:color="auto"/>
+          <w:bottom w:val="none" w:sz="0" w:space="0" w:color="auto"/>
+          <w:right w:val="none" w:sz="0" w:space="0" w:color="auto"/>
+          <w:insideH w:val="none" w:sz="0" w:space="0" w:color="auto"/>
+          <w:insideV w:val="none" w:sz="0" w:space="0" w:color="auto"/>
+        </w:tblBorders>
+        <w:tblLook w:val="04A0" w:firstRow="1" w:lastRow="0" w:firstColumn="1" w:lastColumn="0" w:noHBand="0" w:noVBand="1"/>
+      </w:tblPr>
+      <w:tblGrid>
+        <w:gridCol w:w="1080"/>
+      </w:tblGrid>
+      <w:tr>
+        <w:tc>
+          <w:tcPr>
+            <w:tcW w:w="1080" w:type="dxa"/>
+          </w:tcPr>
+          <w:p>
+            <w:pPr>
+              <w:spacing w:before="0"/>
+            </w:pPr>
+            <w:r>
+              <w:t>0.1°</w:t>
+            </w:r>
+          </w:p>
+        </w:tc>
+      </w:tr>
+      <w:tr>
+        <w:tc>
+          <w:tcPr>
+            <w:tcW w:w="1080" w:type="dxa"/>
+          </w:tcPr>
+          <w:p>
+            <w:pPr>
+              <w:spacing w:before="0"/>
+            </w:pPr>
+            <w:r>
+              <w:noBreakHyphen/>
+              <w:t>9.9°</w:t>
+            </w:r>
+          </w:p>
+        </w:tc>
+      </w:tr>
+      <w:tr>
+        <w:tc>
+          <w:tcPr>
+            <w:tcW w:w="1080" w:type="dxa"/>
+          </w:tcPr>
+          <w:p>
+            <w:pPr>
+              <w:spacing w:before="0"/>
+            </w:pPr>
+            <w:r>
+              <w:noBreakHyphen/>
+              <w:t>15.07°</w:t>
+            </w:r>
+          </w:p>
+        </w:tc>
+      </w:tr>
+      <w:tr>
+        <w:tc>
+          <w:tcPr>
+            <w:tcW w:w="1080" w:type="dxa"/>
+          </w:tcPr>
+          <w:p>
+            <w:pPr>
+              <w:spacing w:before="0"/>
+            </w:pPr>
+            <w:r>
+              <w:noBreakHyphen/>
+              <w:t>0.1°</w:t>
+            </w:r>
+          </w:p>
+        </w:tc>
+      </w:tr>
+      <w:tr>
+        <w:tc>
+          <w:tcPr>
+            <w:tcW w:w="1080" w:type="dxa"/>
+          </w:tcPr>
+          <w:p>
+            <w:pPr>
+              <w:spacing w:before="0"/>
+            </w:pPr>
+            <w:r>
+              <w:noBreakHyphen/>
+              <w:t>10°</w:t>
+            </w:r>
+          </w:p>
+        </w:tc>
+      </w:tr>
+      <w:tr>
+        <w:tc>
+          <w:tcPr>
+            <w:tcW w:w="1080" w:type="dxa"/>
+          </w:tcPr>
+          <w:p>
+            <w:pPr>
+              <w:spacing w:before="0"/>
+            </w:pPr>
+            <w:r>
+              <w:noBreakHyphen/>
+              <w:t>15°</w:t>
+            </w:r>
+          </w:p>
+        </w:tc>
+      </w:tr>
+      <w:tr>
+        <w:tc>
+          <w:tcPr>
+            <w:tcW w:w="1080" w:type="dxa"/>
+          </w:tcPr>
+          <w:p>
+            <w:pPr>
+              <w:spacing w:before="0"/>
+            </w:pPr>
+            <w:r>
+              <w:t>0°</w:t>
+            </w:r>
+          </w:p>
+        </w:tc>
+      </w:tr>
+      <w:tr>
+        <w:tc>
+          <w:tcPr>
+            <w:tcW w:w="1080" w:type="dxa"/>
+          </w:tcPr>
+          <w:p>
+            <w:pPr>
+              <w:spacing w:before="0"/>
+            </w:pPr>
+            <w:r>
+              <w:noBreakHyphen/>
+              <w:t>10.2°</w:t>
+            </w:r>
+          </w:p>
+        </w:tc>
+      </w:tr>
+      <w:tr>
+        <w:tc>
+          <w:tcPr>
+            <w:tcW w:w="1080" w:type="dxa"/>
+          </w:tcPr>
+          <w:p>
+            <w:pPr>
+              <w:spacing w:before="0"/>
+            </w:pPr>
+            <w:r>
+              <w:noBreakHyphen/>
+              <w:t>15.2°</w:t>
+            </w:r>
+          </w:p>
+        </w:tc>
+      </w:tr>
+    </w:tbl>
+    <w:p>
+      <w:r>
+        <w:t>You probably want that to be considered 3 temperature groups, not 9. Like this:</w:t>
+      </w:r>
+      <w:r>
+        <w:br/>
+      </w:r>
+    </w:p>
+    <w:tbl>
+      <w:tblPr>
+        <w:tblStyle w:val="TableGrid"/>
+        <w:tblW w:w="0" w:type="auto"/>
+        <w:tblInd w:w="895" w:type="dxa"/>
+        <w:tblBorders>
+          <w:top w:val="none" w:sz="0" w:space="0" w:color="auto"/>
+          <w:left w:val="none" w:sz="0" w:space="0" w:color="auto"/>
+          <w:bottom w:val="none" w:sz="0" w:space="0" w:color="auto"/>
+          <w:right w:val="none" w:sz="0" w:space="0" w:color="auto"/>
+          <w:insideH w:val="none" w:sz="0" w:space="0" w:color="auto"/>
+          <w:insideV w:val="none" w:sz="0" w:space="0" w:color="auto"/>
+        </w:tblBorders>
+        <w:tblLook w:val="04A0" w:firstRow="1" w:lastRow="0" w:firstColumn="1" w:lastColumn="0" w:noHBand="0" w:noVBand="1"/>
+      </w:tblPr>
+      <w:tblGrid>
+        <w:gridCol w:w="1080"/>
+      </w:tblGrid>
+      <w:tr>
+        <w:tc>
+          <w:tcPr>
+            <w:tcW w:w="1080" w:type="dxa"/>
+            <w:shd w:val="clear" w:color="auto" w:fill="FFF2CC" w:themeFill="accent4" w:themeFillTint="33"/>
+          </w:tcPr>
+          <w:p>
+            <w:pPr>
+              <w:spacing w:before="100" w:beforeAutospacing="1"/>
+            </w:pPr>
+            <w:r>
+              <w:t>0.1°</w:t>
+            </w:r>
+          </w:p>
+        </w:tc>
+      </w:tr>
+      <w:tr>
+        <w:tc>
+          <w:tcPr>
+            <w:tcW w:w="1080" w:type="dxa"/>
+            <w:shd w:val="clear" w:color="auto" w:fill="DEEAF6" w:themeFill="accent5" w:themeFillTint="33"/>
+          </w:tcPr>
+          <w:p>
+            <w:pPr>
+              <w:spacing w:before="0"/>
+            </w:pPr>
+            <w:r>
+              <w:noBreakHyphen/>
+              <w:t>9.9°</w:t>
+            </w:r>
+          </w:p>
+        </w:tc>
+      </w:tr>
+      <w:tr>
+        <w:tc>
+          <w:tcPr>
+            <w:tcW w:w="1080" w:type="dxa"/>
+            <w:shd w:val="clear" w:color="auto" w:fill="E2EFD9" w:themeFill="accent6" w:themeFillTint="33"/>
+          </w:tcPr>
+          <w:p>
+            <w:pPr>
+              <w:spacing w:before="0"/>
+            </w:pPr>
+            <w:r>
+              <w:noBreakHyphen/>
+              <w:t>15.07°</w:t>
+            </w:r>
+          </w:p>
+        </w:tc>
+      </w:tr>
+      <w:tr>
+        <w:tc>
+          <w:tcPr>
+            <w:tcW w:w="1080" w:type="dxa"/>
+            <w:shd w:val="clear" w:color="auto" w:fill="FFF2CC" w:themeFill="accent4" w:themeFillTint="33"/>
+          </w:tcPr>
+          <w:p>
+            <w:pPr>
+              <w:spacing w:before="0"/>
+            </w:pPr>
+            <w:r>
+              <w:noBreakHyphen/>
+              <w:t>0.1°</w:t>
+            </w:r>
+          </w:p>
+        </w:tc>
+      </w:tr>
+      <w:tr>
+        <w:tc>
+          <w:tcPr>
+            <w:tcW w:w="1080" w:type="dxa"/>
+            <w:shd w:val="clear" w:color="auto" w:fill="DEEAF6" w:themeFill="accent5" w:themeFillTint="33"/>
+          </w:tcPr>
+          <w:p>
+            <w:pPr>
+              <w:spacing w:before="0"/>
+            </w:pPr>
+            <w:r>
+              <w:noBreakHyphen/>
+              <w:t>10°</w:t>
+            </w:r>
+          </w:p>
+        </w:tc>
+      </w:tr>
+      <w:tr>
+        <w:tc>
+          <w:tcPr>
+            <w:tcW w:w="1080" w:type="dxa"/>
+            <w:shd w:val="clear" w:color="auto" w:fill="E2EFD9" w:themeFill="accent6" w:themeFillTint="33"/>
+          </w:tcPr>
+          <w:p>
+            <w:pPr>
+              <w:spacing w:before="0"/>
+            </w:pPr>
+            <w:r>
+              <w:noBreakHyphen/>
+              <w:t>15°</w:t>
+            </w:r>
+          </w:p>
+        </w:tc>
+      </w:tr>
+      <w:tr>
+        <w:tc>
+          <w:tcPr>
+            <w:tcW w:w="1080" w:type="dxa"/>
+            <w:shd w:val="clear" w:color="auto" w:fill="FFF2CC" w:themeFill="accent4" w:themeFillTint="33"/>
+          </w:tcPr>
+          <w:p>
+            <w:pPr>
+              <w:spacing w:before="0"/>
+            </w:pPr>
+            <w:r>
+              <w:t>0°</w:t>
+            </w:r>
+          </w:p>
+        </w:tc>
+      </w:tr>
+      <w:tr>
+        <w:tc>
+          <w:tcPr>
+            <w:tcW w:w="1080" w:type="dxa"/>
+            <w:shd w:val="clear" w:color="auto" w:fill="DEEAF6" w:themeFill="accent5" w:themeFillTint="33"/>
+          </w:tcPr>
+          <w:p>
+            <w:pPr>
+              <w:spacing w:before="0"/>
+            </w:pPr>
+            <w:r>
+              <w:noBreakHyphen/>
+              <w:t>10.2°</w:t>
+            </w:r>
+          </w:p>
+        </w:tc>
+      </w:tr>
+      <w:tr>
+        <w:tc>
+          <w:tcPr>
+            <w:tcW w:w="1080" w:type="dxa"/>
+            <w:shd w:val="clear" w:color="auto" w:fill="E2EFD9" w:themeFill="accent6" w:themeFillTint="33"/>
+          </w:tcPr>
+          <w:p>
+            <w:pPr>
+              <w:spacing w:before="0"/>
+            </w:pPr>
+            <w:r>
+              <w:noBreakHyphen/>
+              <w:t>15.2°</w:t>
+            </w:r>
+          </w:p>
+        </w:tc>
+      </w:tr>
+    </w:tbl>
+    <w:p>
+      <w:r>
+        <w:t>So, if you select temperature grouping, you must specify a width that the program will use to cluster the files into groups.  A width of 1.0 (the default) will group files into groups where the temperature varies up to about 1 degree on either side of the group center.  The width parameter can be between 0.1 and 50.  The clustering uses statistical techniques, and the width parameter is not a “hard” limit — files outside the specified width may be included if the overall grouping result is better.</w:t>
+      </w:r>
+      <w:r>
+        <w:t xml:space="preserve">  The same “width” feature applies to grouping by exposure.  </w:t>
       </w:r>
     </w:p>
     <w:p>
@@ -3134,6 +3498,7 @@
         <w:pStyle w:val="Heading1"/>
       </w:pPr>
       <w:r>
+        <w:lastRenderedPageBreak/>
         <w:t xml:space="preserve">Automatic Selection of </w:t>
       </w:r>
       <w:r>
@@ -3149,21 +3514,21 @@
           <w:noProof/>
         </w:rPr>
         <w:drawing>
-          <wp:anchor distT="0" distB="0" distL="114300" distR="114300" simplePos="0" relativeHeight="251674624" behindDoc="1" locked="0" layoutInCell="1" allowOverlap="1" wp14:anchorId="79AFF5E2" wp14:editId="3EAEA924">
+          <wp:anchor distT="0" distB="0" distL="114300" distR="114300" simplePos="0" relativeHeight="251674624" behindDoc="1" locked="0" layoutInCell="1" allowOverlap="1" wp14:anchorId="79AFF5E2" wp14:editId="35F110EA">
             <wp:simplePos x="0" y="0"/>
             <wp:positionH relativeFrom="column">
               <wp:align>right</wp:align>
             </wp:positionH>
             <wp:positionV relativeFrom="paragraph">
-              <wp:posOffset>155575</wp:posOffset>
+              <wp:posOffset>151765</wp:posOffset>
             </wp:positionV>
-            <wp:extent cx="3200400" cy="2139696"/>
-            <wp:effectExtent l="0" t="0" r="0" b="0"/>
+            <wp:extent cx="3200400" cy="2322576"/>
+            <wp:effectExtent l="0" t="0" r="0" b="1905"/>
             <wp:wrapTight wrapText="bothSides">
               <wp:wrapPolygon edited="0">
                 <wp:start x="0" y="0"/>
-                <wp:lineTo x="0" y="21414"/>
-                <wp:lineTo x="21514" y="21414"/>
+                <wp:lineTo x="0" y="21500"/>
+                <wp:lineTo x="21514" y="21500"/>
                 <wp:lineTo x="21514" y="0"/>
                 <wp:lineTo x="0" y="0"/>
               </wp:wrapPolygon>
@@ -3200,11 +3565,12 @@
                   <pic:spPr>
                     <a:xfrm>
                       <a:off x="0" y="0"/>
-                      <a:ext cx="3200400" cy="2139696"/>
+                      <a:ext cx="3200400" cy="2322576"/>
                     </a:xfrm>
                     <a:prstGeom prst="rect">
                       <a:avLst/>
                     </a:prstGeom>
+                    <a:effectLst/>
                   </pic:spPr>
                 </pic:pic>
               </a:graphicData>
@@ -3269,7 +3635,6 @@
         </w:rPr>
       </w:pPr>
       <w:r>
-        <w:lastRenderedPageBreak/>
         <w:t>U</w:t>
       </w:r>
       <w:r>
@@ -3297,7 +3662,7 @@
           <w:noProof/>
         </w:rPr>
         <w:drawing>
-          <wp:anchor distT="0" distB="0" distL="114300" distR="114300" simplePos="0" relativeHeight="251675648" behindDoc="1" locked="0" layoutInCell="1" allowOverlap="1" wp14:anchorId="349967AB" wp14:editId="63E8B9EC">
+          <wp:anchor distT="0" distB="0" distL="114300" distR="114300" simplePos="0" relativeHeight="251675648" behindDoc="1" locked="0" layoutInCell="1" allowOverlap="1" wp14:anchorId="150D1F0F" wp14:editId="0A64624B">
             <wp:simplePos x="0" y="0"/>
             <wp:positionH relativeFrom="column">
               <wp:align>right</wp:align>
@@ -3305,18 +3670,23 @@
             <wp:positionV relativeFrom="paragraph">
               <wp:posOffset>146050</wp:posOffset>
             </wp:positionV>
-            <wp:extent cx="3200400" cy="2423160"/>
-            <wp:effectExtent l="0" t="0" r="0" b="2540"/>
+            <wp:extent cx="3200400" cy="2706624"/>
+            <wp:effectExtent l="88900" t="38100" r="38100" b="87630"/>
             <wp:wrapTight wrapText="bothSides">
               <wp:wrapPolygon edited="0">
-                <wp:start x="0" y="0"/>
-                <wp:lineTo x="0" y="21509"/>
-                <wp:lineTo x="21514" y="21509"/>
-                <wp:lineTo x="21514" y="0"/>
-                <wp:lineTo x="0" y="0"/>
+                <wp:start x="-343" y="-304"/>
+                <wp:lineTo x="-600" y="-203"/>
+                <wp:lineTo x="-600" y="21894"/>
+                <wp:lineTo x="-429" y="22198"/>
+                <wp:lineTo x="21600" y="22198"/>
+                <wp:lineTo x="21771" y="20982"/>
+                <wp:lineTo x="21771" y="1419"/>
+                <wp:lineTo x="21514" y="-101"/>
+                <wp:lineTo x="21514" y="-304"/>
+                <wp:lineTo x="-343" y="-304"/>
               </wp:wrapPolygon>
             </wp:wrapTight>
-            <wp:docPr id="13" name="Picture 13">
+            <wp:docPr id="6" name="Picture 6">
               <a:extLst xmlns:a="http://schemas.openxmlformats.org/drawingml/2006/main">
                 <a:ext uri="{C183D7F6-B498-43B3-948B-1728B52AA6E4}">
                   <adec:decorative xmlns:adec="http://schemas.microsoft.com/office/drawing/2017/decorative" val="1"/>
@@ -3330,7 +3700,7 @@
               <a:graphicData uri="http://schemas.openxmlformats.org/drawingml/2006/picture">
                 <pic:pic xmlns:pic="http://schemas.openxmlformats.org/drawingml/2006/picture">
                   <pic:nvPicPr>
-                    <pic:cNvPr id="13" name="CmdLineHelp.png"/>
+                    <pic:cNvPr id="6" name="Command-Line.png"/>
                     <pic:cNvPicPr/>
                   </pic:nvPicPr>
                   <pic:blipFill>
@@ -3348,11 +3718,23 @@
                   <pic:spPr>
                     <a:xfrm>
                       <a:off x="0" y="0"/>
-                      <a:ext cx="3200400" cy="2423160"/>
+                      <a:ext cx="3200400" cy="2706624"/>
                     </a:xfrm>
                     <a:prstGeom prst="rect">
                       <a:avLst/>
                     </a:prstGeom>
+                    <a:ln>
+                      <a:solidFill>
+                        <a:schemeClr val="accent1"/>
+                      </a:solidFill>
+                    </a:ln>
+                    <a:effectLst>
+                      <a:outerShdw blurRad="50800" dist="38100" dir="8100000" algn="tr" rotWithShape="0">
+                        <a:prstClr val="black">
+                          <a:alpha val="40000"/>
+                        </a:prstClr>
+                      </a:outerShdw>
+                    </a:effectLst>
                   </pic:spPr>
                 </pic:pic>
               </a:graphicData>
@@ -4633,6 +5015,13 @@
       <w:color w:val="1F3763" w:themeColor="accent1" w:themeShade="7F"/>
     </w:rPr>
   </w:style>
+  <w:style w:type="paragraph" w:styleId="Revision">
+    <w:name w:val="Revision"/>
+    <w:hidden/>
+    <w:uiPriority w:val="99"/>
+    <w:semiHidden/>
+    <w:rsid w:val="00172B88"/>
+  </w:style>
 </w:styles>
 </file>
 

</xml_diff>

<commit_message>
Updated manual for clustering-based grouping, completed regression testing
</commit_message>
<xml_diff>
--- a/docs/manual.docx
+++ b/docs/manual.docx
@@ -2750,6 +2750,11 @@
     </w:p>
     <w:p>
       <w:r>
+        <w:t>Note that the program will open each selected file to fetch the FITS metadata, so selecting a very large number of files may take a while.  For example, if go into a folder containing 2,000 FITS files and do a “select all”, it takes about 30 seconds before the program responds with all the files listed.  Be patient – it hasn’t died.</w:t>
+      </w:r>
+    </w:p>
+    <w:p>
+      <w:r>
         <w:t xml:space="preserve">The selected files will be listed, along with some of their internal FITS metadata, in the file table.  </w:t>
       </w:r>
       <w:r>
@@ -2811,6 +2816,7 @@
         <w:t xml:space="preserve"> correctly, so if you are certain the files you have picked are </w:t>
       </w:r>
       <w:r>
+        <w:lastRenderedPageBreak/>
         <w:t>Dark</w:t>
       </w:r>
       <w:r>
@@ -2837,7 +2843,6 @@
     </w:p>
     <w:p>
       <w:r>
-        <w:lastRenderedPageBreak/>
         <w:t>The “Combine Selected” button will be enabled once you have files selected and valid parameters chosen.  If it is not enabled, something is not valid in your setup.  The problem could be:</w:t>
       </w:r>
     </w:p>
@@ -3103,11 +3108,11 @@
         <w:t>mutually exclusive</w:t>
       </w:r>
       <w:r>
-        <w:t xml:space="preserve">; you can select any combination of these settings.  If selected, the program will process your files in groups and produce a separate master file for each group. Instead of prompting you for a single </w:t>
+        <w:t xml:space="preserve">; you can select any combination of these settings.  If selected, </w:t>
       </w:r>
       <w:r>
         <w:lastRenderedPageBreak/>
-        <w:t xml:space="preserve">output file to produce, the program will prompt you for a </w:t>
+        <w:t xml:space="preserve">the program will process your files in groups and produce a separate master file for each group. Instead of prompting you for a single output file to produce, the program will prompt you for a </w:t>
       </w:r>
       <w:r>
         <w:rPr>
@@ -3128,19 +3133,7 @@
     </w:p>
     <w:p>
       <w:r>
-        <w:t xml:space="preserve">Temperature </w:t>
-      </w:r>
-      <w:r>
-        <w:t xml:space="preserve">and exposure </w:t>
-      </w:r>
-      <w:r>
-        <w:t xml:space="preserve">grouping </w:t>
-      </w:r>
-      <w:r>
-        <w:t>are</w:t>
-      </w:r>
-      <w:r>
-        <w:t xml:space="preserve"> different from size grouping because, while image sizes are fixed values, it is quite possible for temperatures to vary by small amounts between frames. For example, suppose you have files with temperatures of:</w:t>
+        <w:t>Temperature and exposure grouping are different from size grouping because, while image sizes are fixed values, it is quite possible for temperatures to vary by small amounts between frames. For example, suppose you have files with temperatures of:</w:t>
       </w:r>
       <w:r>
         <w:br/>
@@ -3487,10 +3480,7 @@
     </w:tbl>
     <w:p>
       <w:r>
-        <w:t>So, if you select temperature grouping, you must specify a width that the program will use to cluster the files into groups.  A width of 1.0 (the default) will group files into groups where the temperature varies up to about 1 degree on either side of the group center.  The width parameter can be between 0.1 and 50.  The clustering uses statistical techniques, and the width parameter is not a “hard” limit — files outside the specified width may be included if the overall grouping result is better.</w:t>
-      </w:r>
-      <w:r>
-        <w:t xml:space="preserve">  The same “width” feature applies to grouping by exposure.  </w:t>
+        <w:t xml:space="preserve">So, if you select temperature grouping, you must specify a width that the program will use to cluster the files into groups.  A width of 1.0 (the default) will group files into groups where the temperature varies up to about 1 degree on either side of the group center.  The width parameter can be between 0.1 and 50.  The clustering uses statistical techniques, and the width parameter is not a “hard” limit — files outside the specified width may be included if the overall grouping result is better.  The same “width” feature applies to grouping by exposure.  </w:t>
       </w:r>
     </w:p>
     <w:p>

</xml_diff>